<commit_message>
zobrazenie počtu pochodní, kľúč
</commit_message>
<xml_diff>
--- a/AI.docx
+++ b/AI.docx
@@ -6558,13 +6558,7 @@
         <w:rPr>
           <w:lang w:val="en-GB"/>
         </w:rPr>
-        <w:t xml:space="preserve"> </w:t>
-      </w:r>
-      <w:r>
-        <w:rPr>
-          <w:lang w:val="en-GB"/>
-        </w:rPr>
-        <w:t>in `Level.draw`, make it so that `Podlaha` is always on bottom (so, it is drawn first)</w:t>
+        <w:t xml:space="preserve"> in `Level.draw`, make it so that `Podlaha` is always on bottom (so, it is drawn first)</w:t>
       </w:r>
     </w:p>
     <w:p>
@@ -6585,29 +6579,146 @@
         <w:rPr>
           <w:lang w:val="en-GB"/>
         </w:rPr>
+        <w:t xml:space="preserve"> I'll modify the sorting key in the draw method to ensure Podlaha sprites are always drawn first. Here's the change:</w:t>
+      </w:r>
+    </w:p>
+    <w:p>
+      <w:pPr>
+        <w:shd w:val="clear" w:color="auto" w:fill="1E1E1E"/>
+        <w:spacing w:after="0" w:line="270" w:lineRule="atLeast"/>
+        <w:rPr>
+          <w:rFonts w:ascii="Cascadia Code ExtraLight" w:eastAsia="Times New Roman" w:hAnsi="Cascadia Code ExtraLight" w:cs="Times New Roman"/>
+          <w:color w:val="D4D4D4"/>
+          <w:kern w:val="0"/>
+          <w:sz w:val="18"/>
+          <w:szCs w:val="18"/>
+          <w:lang w:val="en-GB"/>
+          <w14:ligatures w14:val="none"/>
+        </w:rPr>
+      </w:pPr>
+      <w:r>
+        <w:rPr>
+          <w:rFonts w:ascii="Cascadia Code ExtraLight" w:eastAsia="Times New Roman" w:hAnsi="Cascadia Code ExtraLight" w:cs="Times New Roman"/>
+          <w:color w:val="569CD6"/>
+          <w:kern w:val="0"/>
+          <w:sz w:val="18"/>
+          <w:szCs w:val="18"/>
+          <w:lang w:val="en-GB"/>
+          <w14:ligatures w14:val="none"/>
+        </w:rPr>
+        <w:t>def</w:t>
+      </w:r>
+      <w:r>
+        <w:rPr>
+          <w:rFonts w:ascii="Cascadia Code ExtraLight" w:eastAsia="Times New Roman" w:hAnsi="Cascadia Code ExtraLight" w:cs="Times New Roman"/>
+          <w:color w:val="D4D4D4"/>
+          <w:kern w:val="0"/>
+          <w:sz w:val="18"/>
+          <w:szCs w:val="18"/>
+          <w:lang w:val="en-GB"/>
+          <w14:ligatures w14:val="none"/>
+        </w:rPr>
         <w:t xml:space="preserve"> </w:t>
       </w:r>
       <w:r>
         <w:rPr>
-          <w:lang w:val="en-GB"/>
-        </w:rPr>
-        <w:t>I'll modify the sorting key in the draw method to ensure Podlaha sprites are always drawn first. Here's the change:</w:t>
-      </w:r>
-    </w:p>
-    <w:p>
-      <w:pPr>
-        <w:shd w:val="clear" w:color="auto" w:fill="1E1E1E"/>
-        <w:spacing w:after="0" w:line="270" w:lineRule="atLeast"/>
-        <w:rPr>
-          <w:rFonts w:ascii="Cascadia Code ExtraLight" w:eastAsia="Times New Roman" w:hAnsi="Cascadia Code ExtraLight" w:cs="Times New Roman"/>
-          <w:color w:val="D4D4D4"/>
-          <w:kern w:val="0"/>
-          <w:sz w:val="18"/>
-          <w:szCs w:val="18"/>
-          <w:lang w:val="en-GB"/>
-          <w14:ligatures w14:val="none"/>
-        </w:rPr>
-      </w:pPr>
+          <w:rFonts w:ascii="Cascadia Code ExtraLight" w:eastAsia="Times New Roman" w:hAnsi="Cascadia Code ExtraLight" w:cs="Times New Roman"/>
+          <w:color w:val="DCDCAA"/>
+          <w:kern w:val="0"/>
+          <w:sz w:val="18"/>
+          <w:szCs w:val="18"/>
+          <w:lang w:val="en-GB"/>
+          <w14:ligatures w14:val="none"/>
+        </w:rPr>
+        <w:t>draw</w:t>
+      </w:r>
+      <w:r>
+        <w:rPr>
+          <w:rFonts w:ascii="Cascadia Code ExtraLight" w:eastAsia="Times New Roman" w:hAnsi="Cascadia Code ExtraLight" w:cs="Times New Roman"/>
+          <w:color w:val="D4D4D4"/>
+          <w:kern w:val="0"/>
+          <w:sz w:val="18"/>
+          <w:szCs w:val="18"/>
+          <w:lang w:val="en-GB"/>
+          <w14:ligatures w14:val="none"/>
+        </w:rPr>
+        <w:t>(</w:t>
+      </w:r>
+      <w:r>
+        <w:rPr>
+          <w:rFonts w:ascii="Cascadia Code ExtraLight" w:eastAsia="Times New Roman" w:hAnsi="Cascadia Code ExtraLight" w:cs="Times New Roman"/>
+          <w:color w:val="9CDCFE"/>
+          <w:kern w:val="0"/>
+          <w:sz w:val="18"/>
+          <w:szCs w:val="18"/>
+          <w:lang w:val="en-GB"/>
+          <w14:ligatures w14:val="none"/>
+        </w:rPr>
+        <w:t>self</w:t>
+      </w:r>
+      <w:r>
+        <w:rPr>
+          <w:rFonts w:ascii="Cascadia Code ExtraLight" w:eastAsia="Times New Roman" w:hAnsi="Cascadia Code ExtraLight" w:cs="Times New Roman"/>
+          <w:color w:val="D4D4D4"/>
+          <w:kern w:val="0"/>
+          <w:sz w:val="18"/>
+          <w:szCs w:val="18"/>
+          <w:lang w:val="en-GB"/>
+          <w14:ligatures w14:val="none"/>
+        </w:rPr>
+        <w:t xml:space="preserve">, </w:t>
+      </w:r>
+      <w:r>
+        <w:rPr>
+          <w:rFonts w:ascii="Cascadia Code ExtraLight" w:eastAsia="Times New Roman" w:hAnsi="Cascadia Code ExtraLight" w:cs="Times New Roman"/>
+          <w:color w:val="9CDCFE"/>
+          <w:kern w:val="0"/>
+          <w:sz w:val="18"/>
+          <w:szCs w:val="18"/>
+          <w:lang w:val="en-GB"/>
+          <w14:ligatures w14:val="none"/>
+        </w:rPr>
+        <w:t>surface</w:t>
+      </w:r>
+      <w:r>
+        <w:rPr>
+          <w:rFonts w:ascii="Cascadia Code ExtraLight" w:eastAsia="Times New Roman" w:hAnsi="Cascadia Code ExtraLight" w:cs="Times New Roman"/>
+          <w:color w:val="D4D4D4"/>
+          <w:kern w:val="0"/>
+          <w:sz w:val="18"/>
+          <w:szCs w:val="18"/>
+          <w:lang w:val="en-GB"/>
+          <w14:ligatures w14:val="none"/>
+        </w:rPr>
+        <w:t>: pygame.Surface):</w:t>
+      </w:r>
+    </w:p>
+    <w:p>
+      <w:pPr>
+        <w:shd w:val="clear" w:color="auto" w:fill="1E1E1E"/>
+        <w:spacing w:after="0" w:line="270" w:lineRule="atLeast"/>
+        <w:rPr>
+          <w:rFonts w:ascii="Cascadia Code ExtraLight" w:eastAsia="Times New Roman" w:hAnsi="Cascadia Code ExtraLight" w:cs="Times New Roman"/>
+          <w:color w:val="D4D4D4"/>
+          <w:kern w:val="0"/>
+          <w:sz w:val="18"/>
+          <w:szCs w:val="18"/>
+          <w:lang w:val="en-GB"/>
+          <w14:ligatures w14:val="none"/>
+        </w:rPr>
+      </w:pPr>
+      <w:r>
+        <w:rPr>
+          <w:rFonts w:ascii="Cascadia Code ExtraLight" w:eastAsia="Times New Roman" w:hAnsi="Cascadia Code ExtraLight" w:cs="Times New Roman"/>
+          <w:color w:val="D4D4D4"/>
+          <w:kern w:val="0"/>
+          <w:sz w:val="18"/>
+          <w:szCs w:val="18"/>
+          <w:lang w:val="en-GB"/>
+          <w14:ligatures w14:val="none"/>
+        </w:rPr>
+        <w:t xml:space="preserve">    tmavy_povrch = </w:t>
+      </w:r>
       <w:r>
         <w:rPr>
           <w:rFonts w:ascii="Cascadia Code ExtraLight" w:eastAsia="Times New Roman" w:hAnsi="Cascadia Code ExtraLight" w:cs="Times New Roman"/>
@@ -6618,6 +6729,836 @@
           <w:lang w:val="en-GB"/>
           <w14:ligatures w14:val="none"/>
         </w:rPr>
+        <w:t>self</w:t>
+      </w:r>
+      <w:r>
+        <w:rPr>
+          <w:rFonts w:ascii="Cascadia Code ExtraLight" w:eastAsia="Times New Roman" w:hAnsi="Cascadia Code ExtraLight" w:cs="Times New Roman"/>
+          <w:color w:val="D4D4D4"/>
+          <w:kern w:val="0"/>
+          <w:sz w:val="18"/>
+          <w:szCs w:val="18"/>
+          <w:lang w:val="en-GB"/>
+          <w14:ligatures w14:val="none"/>
+        </w:rPr>
+        <w:t>.tmavy_povrch.copy()</w:t>
+      </w:r>
+    </w:p>
+    <w:p>
+      <w:pPr>
+        <w:shd w:val="clear" w:color="auto" w:fill="1E1E1E"/>
+        <w:spacing w:after="0" w:line="270" w:lineRule="atLeast"/>
+        <w:rPr>
+          <w:rFonts w:ascii="Cascadia Code ExtraLight" w:eastAsia="Times New Roman" w:hAnsi="Cascadia Code ExtraLight" w:cs="Times New Roman"/>
+          <w:color w:val="D4D4D4"/>
+          <w:kern w:val="0"/>
+          <w:sz w:val="18"/>
+          <w:szCs w:val="18"/>
+          <w:lang w:val="en-GB"/>
+          <w14:ligatures w14:val="none"/>
+        </w:rPr>
+      </w:pPr>
+    </w:p>
+    <w:p>
+      <w:pPr>
+        <w:shd w:val="clear" w:color="auto" w:fill="1E1E1E"/>
+        <w:spacing w:after="0" w:line="270" w:lineRule="atLeast"/>
+        <w:rPr>
+          <w:rFonts w:ascii="Cascadia Code ExtraLight" w:eastAsia="Times New Roman" w:hAnsi="Cascadia Code ExtraLight" w:cs="Times New Roman"/>
+          <w:color w:val="D4D4D4"/>
+          <w:kern w:val="0"/>
+          <w:sz w:val="18"/>
+          <w:szCs w:val="18"/>
+          <w:lang w:val="en-GB"/>
+          <w14:ligatures w14:val="none"/>
+        </w:rPr>
+      </w:pPr>
+      <w:r>
+        <w:rPr>
+          <w:rFonts w:ascii="Cascadia Code ExtraLight" w:eastAsia="Times New Roman" w:hAnsi="Cascadia Code ExtraLight" w:cs="Times New Roman"/>
+          <w:color w:val="D4D4D4"/>
+          <w:kern w:val="0"/>
+          <w:sz w:val="18"/>
+          <w:szCs w:val="18"/>
+          <w:lang w:val="en-GB"/>
+          <w14:ligatures w14:val="none"/>
+        </w:rPr>
+        <w:t xml:space="preserve">    </w:t>
+      </w:r>
+      <w:r>
+        <w:rPr>
+          <w:rFonts w:ascii="Cascadia Code ExtraLight" w:eastAsia="Times New Roman" w:hAnsi="Cascadia Code ExtraLight" w:cs="Times New Roman"/>
+          <w:color w:val="6A9955"/>
+          <w:kern w:val="0"/>
+          <w:sz w:val="18"/>
+          <w:szCs w:val="18"/>
+          <w:lang w:val="en-GB"/>
+          <w14:ligatures w14:val="none"/>
+        </w:rPr>
+        <w:t># zoradenie spritov podľa Y pozície (hĺbky)</w:t>
+      </w:r>
+    </w:p>
+    <w:p>
+      <w:pPr>
+        <w:shd w:val="clear" w:color="auto" w:fill="1E1E1E"/>
+        <w:spacing w:after="0" w:line="270" w:lineRule="atLeast"/>
+        <w:rPr>
+          <w:rFonts w:ascii="Cascadia Code ExtraLight" w:eastAsia="Times New Roman" w:hAnsi="Cascadia Code ExtraLight" w:cs="Times New Roman"/>
+          <w:color w:val="D4D4D4"/>
+          <w:kern w:val="0"/>
+          <w:sz w:val="18"/>
+          <w:szCs w:val="18"/>
+          <w:lang w:val="en-GB"/>
+          <w14:ligatures w14:val="none"/>
+        </w:rPr>
+      </w:pPr>
+      <w:r>
+        <w:rPr>
+          <w:rFonts w:ascii="Cascadia Code ExtraLight" w:eastAsia="Times New Roman" w:hAnsi="Cascadia Code ExtraLight" w:cs="Times New Roman"/>
+          <w:color w:val="D4D4D4"/>
+          <w:kern w:val="0"/>
+          <w:sz w:val="18"/>
+          <w:szCs w:val="18"/>
+          <w:lang w:val="en-GB"/>
+          <w14:ligatures w14:val="none"/>
+        </w:rPr>
+        <w:t xml:space="preserve">    </w:t>
+      </w:r>
+      <w:r>
+        <w:rPr>
+          <w:rFonts w:ascii="Cascadia Code ExtraLight" w:eastAsia="Times New Roman" w:hAnsi="Cascadia Code ExtraLight" w:cs="Times New Roman"/>
+          <w:color w:val="C586C0"/>
+          <w:kern w:val="0"/>
+          <w:sz w:val="18"/>
+          <w:szCs w:val="18"/>
+          <w:lang w:val="en-GB"/>
+          <w14:ligatures w14:val="none"/>
+        </w:rPr>
+        <w:t>for</w:t>
+      </w:r>
+      <w:r>
+        <w:rPr>
+          <w:rFonts w:ascii="Cascadia Code ExtraLight" w:eastAsia="Times New Roman" w:hAnsi="Cascadia Code ExtraLight" w:cs="Times New Roman"/>
+          <w:color w:val="D4D4D4"/>
+          <w:kern w:val="0"/>
+          <w:sz w:val="18"/>
+          <w:szCs w:val="18"/>
+          <w:lang w:val="en-GB"/>
+          <w14:ligatures w14:val="none"/>
+        </w:rPr>
+        <w:t xml:space="preserve"> sprite </w:t>
+      </w:r>
+      <w:r>
+        <w:rPr>
+          <w:rFonts w:ascii="Cascadia Code ExtraLight" w:eastAsia="Times New Roman" w:hAnsi="Cascadia Code ExtraLight" w:cs="Times New Roman"/>
+          <w:color w:val="569CD6"/>
+          <w:kern w:val="0"/>
+          <w:sz w:val="18"/>
+          <w:szCs w:val="18"/>
+          <w:lang w:val="en-GB"/>
+          <w14:ligatures w14:val="none"/>
+        </w:rPr>
+        <w:t>in</w:t>
+      </w:r>
+      <w:r>
+        <w:rPr>
+          <w:rFonts w:ascii="Cascadia Code ExtraLight" w:eastAsia="Times New Roman" w:hAnsi="Cascadia Code ExtraLight" w:cs="Times New Roman"/>
+          <w:color w:val="D4D4D4"/>
+          <w:kern w:val="0"/>
+          <w:sz w:val="18"/>
+          <w:szCs w:val="18"/>
+          <w:lang w:val="en-GB"/>
+          <w14:ligatures w14:val="none"/>
+        </w:rPr>
+        <w:t xml:space="preserve"> </w:t>
+      </w:r>
+      <w:r>
+        <w:rPr>
+          <w:rFonts w:ascii="Cascadia Code ExtraLight" w:eastAsia="Times New Roman" w:hAnsi="Cascadia Code ExtraLight" w:cs="Times New Roman"/>
+          <w:color w:val="DCDCAA"/>
+          <w:kern w:val="0"/>
+          <w:sz w:val="18"/>
+          <w:szCs w:val="18"/>
+          <w:lang w:val="en-GB"/>
+          <w14:ligatures w14:val="none"/>
+        </w:rPr>
+        <w:t>sorted</w:t>
+      </w:r>
+      <w:r>
+        <w:rPr>
+          <w:rFonts w:ascii="Cascadia Code ExtraLight" w:eastAsia="Times New Roman" w:hAnsi="Cascadia Code ExtraLight" w:cs="Times New Roman"/>
+          <w:color w:val="D4D4D4"/>
+          <w:kern w:val="0"/>
+          <w:sz w:val="18"/>
+          <w:szCs w:val="18"/>
+          <w:lang w:val="en-GB"/>
+          <w14:ligatures w14:val="none"/>
+        </w:rPr>
+        <w:t>(</w:t>
+      </w:r>
+    </w:p>
+    <w:p>
+      <w:pPr>
+        <w:shd w:val="clear" w:color="auto" w:fill="1E1E1E"/>
+        <w:spacing w:after="0" w:line="270" w:lineRule="atLeast"/>
+        <w:rPr>
+          <w:rFonts w:ascii="Cascadia Code ExtraLight" w:eastAsia="Times New Roman" w:hAnsi="Cascadia Code ExtraLight" w:cs="Times New Roman"/>
+          <w:color w:val="D4D4D4"/>
+          <w:kern w:val="0"/>
+          <w:sz w:val="18"/>
+          <w:szCs w:val="18"/>
+          <w:lang w:val="en-GB"/>
+          <w14:ligatures w14:val="none"/>
+        </w:rPr>
+      </w:pPr>
+      <w:r>
+        <w:rPr>
+          <w:rFonts w:ascii="Cascadia Code ExtraLight" w:eastAsia="Times New Roman" w:hAnsi="Cascadia Code ExtraLight" w:cs="Times New Roman"/>
+          <w:color w:val="D4D4D4"/>
+          <w:kern w:val="0"/>
+          <w:sz w:val="18"/>
+          <w:szCs w:val="18"/>
+          <w:lang w:val="en-GB"/>
+          <w14:ligatures w14:val="none"/>
+        </w:rPr>
+        <w:t xml:space="preserve">        </w:t>
+      </w:r>
+      <w:r>
+        <w:rPr>
+          <w:rFonts w:ascii="Cascadia Code ExtraLight" w:eastAsia="Times New Roman" w:hAnsi="Cascadia Code ExtraLight" w:cs="Times New Roman"/>
+          <w:color w:val="569CD6"/>
+          <w:kern w:val="0"/>
+          <w:sz w:val="18"/>
+          <w:szCs w:val="18"/>
+          <w:lang w:val="en-GB"/>
+          <w14:ligatures w14:val="none"/>
+        </w:rPr>
+        <w:t>self</w:t>
+      </w:r>
+      <w:r>
+        <w:rPr>
+          <w:rFonts w:ascii="Cascadia Code ExtraLight" w:eastAsia="Times New Roman" w:hAnsi="Cascadia Code ExtraLight" w:cs="Times New Roman"/>
+          <w:color w:val="D4D4D4"/>
+          <w:kern w:val="0"/>
+          <w:sz w:val="18"/>
+          <w:szCs w:val="18"/>
+          <w:lang w:val="en-GB"/>
+          <w14:ligatures w14:val="none"/>
+        </w:rPr>
+        <w:t>.sprites(),</w:t>
+      </w:r>
+    </w:p>
+    <w:p>
+      <w:pPr>
+        <w:shd w:val="clear" w:color="auto" w:fill="1E1E1E"/>
+        <w:spacing w:after="0" w:line="270" w:lineRule="atLeast"/>
+        <w:rPr>
+          <w:rFonts w:ascii="Cascadia Code ExtraLight" w:eastAsia="Times New Roman" w:hAnsi="Cascadia Code ExtraLight" w:cs="Times New Roman"/>
+          <w:color w:val="D4D4D4"/>
+          <w:kern w:val="0"/>
+          <w:sz w:val="18"/>
+          <w:szCs w:val="18"/>
+          <w:lang w:val="en-GB"/>
+          <w14:ligatures w14:val="none"/>
+        </w:rPr>
+      </w:pPr>
+      <w:r>
+        <w:rPr>
+          <w:rFonts w:ascii="Cascadia Code ExtraLight" w:eastAsia="Times New Roman" w:hAnsi="Cascadia Code ExtraLight" w:cs="Times New Roman"/>
+          <w:color w:val="D4D4D4"/>
+          <w:kern w:val="0"/>
+          <w:sz w:val="18"/>
+          <w:szCs w:val="18"/>
+          <w:lang w:val="en-GB"/>
+          <w14:ligatures w14:val="none"/>
+        </w:rPr>
+        <w:t xml:space="preserve">        </w:t>
+      </w:r>
+      <w:r>
+        <w:rPr>
+          <w:rFonts w:ascii="Cascadia Code ExtraLight" w:eastAsia="Times New Roman" w:hAnsi="Cascadia Code ExtraLight" w:cs="Times New Roman"/>
+          <w:color w:val="9CDCFE"/>
+          <w:kern w:val="0"/>
+          <w:sz w:val="18"/>
+          <w:szCs w:val="18"/>
+          <w:lang w:val="en-GB"/>
+          <w14:ligatures w14:val="none"/>
+        </w:rPr>
+        <w:t>key</w:t>
+      </w:r>
+      <w:r>
+        <w:rPr>
+          <w:rFonts w:ascii="Cascadia Code ExtraLight" w:eastAsia="Times New Roman" w:hAnsi="Cascadia Code ExtraLight" w:cs="Times New Roman"/>
+          <w:color w:val="D4D4D4"/>
+          <w:kern w:val="0"/>
+          <w:sz w:val="18"/>
+          <w:szCs w:val="18"/>
+          <w:lang w:val="en-GB"/>
+          <w14:ligatures w14:val="none"/>
+        </w:rPr>
+        <w:t>=</w:t>
+      </w:r>
+      <w:r>
+        <w:rPr>
+          <w:rFonts w:ascii="Cascadia Code ExtraLight" w:eastAsia="Times New Roman" w:hAnsi="Cascadia Code ExtraLight" w:cs="Times New Roman"/>
+          <w:color w:val="569CD6"/>
+          <w:kern w:val="0"/>
+          <w:sz w:val="18"/>
+          <w:szCs w:val="18"/>
+          <w:lang w:val="en-GB"/>
+          <w14:ligatures w14:val="none"/>
+        </w:rPr>
+        <w:t>lambda</w:t>
+      </w:r>
+      <w:r>
+        <w:rPr>
+          <w:rFonts w:ascii="Cascadia Code ExtraLight" w:eastAsia="Times New Roman" w:hAnsi="Cascadia Code ExtraLight" w:cs="Times New Roman"/>
+          <w:color w:val="D4D4D4"/>
+          <w:kern w:val="0"/>
+          <w:sz w:val="18"/>
+          <w:szCs w:val="18"/>
+          <w:lang w:val="en-GB"/>
+          <w14:ligatures w14:val="none"/>
+        </w:rPr>
+        <w:t xml:space="preserve"> </w:t>
+      </w:r>
+      <w:r>
+        <w:rPr>
+          <w:rFonts w:ascii="Cascadia Code ExtraLight" w:eastAsia="Times New Roman" w:hAnsi="Cascadia Code ExtraLight" w:cs="Times New Roman"/>
+          <w:color w:val="9CDCFE"/>
+          <w:kern w:val="0"/>
+          <w:sz w:val="18"/>
+          <w:szCs w:val="18"/>
+          <w:lang w:val="en-GB"/>
+          <w14:ligatures w14:val="none"/>
+        </w:rPr>
+        <w:t>sprite</w:t>
+      </w:r>
+      <w:r>
+        <w:rPr>
+          <w:rFonts w:ascii="Cascadia Code ExtraLight" w:eastAsia="Times New Roman" w:hAnsi="Cascadia Code ExtraLight" w:cs="Times New Roman"/>
+          <w:color w:val="D4D4D4"/>
+          <w:kern w:val="0"/>
+          <w:sz w:val="18"/>
+          <w:szCs w:val="18"/>
+          <w:lang w:val="en-GB"/>
+          <w14:ligatures w14:val="none"/>
+        </w:rPr>
+        <w:t>: [</w:t>
+      </w:r>
+    </w:p>
+    <w:p>
+      <w:pPr>
+        <w:shd w:val="clear" w:color="auto" w:fill="1E1E1E"/>
+        <w:spacing w:after="0" w:line="270" w:lineRule="atLeast"/>
+        <w:rPr>
+          <w:rFonts w:ascii="Cascadia Code ExtraLight" w:eastAsia="Times New Roman" w:hAnsi="Cascadia Code ExtraLight" w:cs="Times New Roman"/>
+          <w:color w:val="D4D4D4"/>
+          <w:kern w:val="0"/>
+          <w:sz w:val="18"/>
+          <w:szCs w:val="18"/>
+          <w:lang w:val="en-GB"/>
+          <w14:ligatures w14:val="none"/>
+        </w:rPr>
+      </w:pPr>
+      <w:r>
+        <w:rPr>
+          <w:rFonts w:ascii="Cascadia Code ExtraLight" w:eastAsia="Times New Roman" w:hAnsi="Cascadia Code ExtraLight" w:cs="Times New Roman"/>
+          <w:color w:val="D4D4D4"/>
+          <w:kern w:val="0"/>
+          <w:sz w:val="18"/>
+          <w:szCs w:val="18"/>
+          <w:lang w:val="en-GB"/>
+          <w14:ligatures w14:val="none"/>
+        </w:rPr>
+        <w:t xml:space="preserve">            </w:t>
+      </w:r>
+      <w:r>
+        <w:rPr>
+          <w:rFonts w:ascii="Cascadia Code ExtraLight" w:eastAsia="Times New Roman" w:hAnsi="Cascadia Code ExtraLight" w:cs="Times New Roman"/>
+          <w:color w:val="569CD6"/>
+          <w:kern w:val="0"/>
+          <w:sz w:val="18"/>
+          <w:szCs w:val="18"/>
+          <w:lang w:val="en-GB"/>
+          <w14:ligatures w14:val="none"/>
+        </w:rPr>
+        <w:t>not</w:t>
+      </w:r>
+      <w:r>
+        <w:rPr>
+          <w:rFonts w:ascii="Cascadia Code ExtraLight" w:eastAsia="Times New Roman" w:hAnsi="Cascadia Code ExtraLight" w:cs="Times New Roman"/>
+          <w:color w:val="D4D4D4"/>
+          <w:kern w:val="0"/>
+          <w:sz w:val="18"/>
+          <w:szCs w:val="18"/>
+          <w:lang w:val="en-GB"/>
+          <w14:ligatures w14:val="none"/>
+        </w:rPr>
+        <w:t xml:space="preserve"> </w:t>
+      </w:r>
+      <w:r>
+        <w:rPr>
+          <w:rFonts w:ascii="Cascadia Code ExtraLight" w:eastAsia="Times New Roman" w:hAnsi="Cascadia Code ExtraLight" w:cs="Times New Roman"/>
+          <w:color w:val="DCDCAA"/>
+          <w:kern w:val="0"/>
+          <w:sz w:val="18"/>
+          <w:szCs w:val="18"/>
+          <w:lang w:val="en-GB"/>
+          <w14:ligatures w14:val="none"/>
+        </w:rPr>
+        <w:t>isinstance</w:t>
+      </w:r>
+      <w:r>
+        <w:rPr>
+          <w:rFonts w:ascii="Cascadia Code ExtraLight" w:eastAsia="Times New Roman" w:hAnsi="Cascadia Code ExtraLight" w:cs="Times New Roman"/>
+          <w:color w:val="D4D4D4"/>
+          <w:kern w:val="0"/>
+          <w:sz w:val="18"/>
+          <w:szCs w:val="18"/>
+          <w:lang w:val="en-GB"/>
+          <w14:ligatures w14:val="none"/>
+        </w:rPr>
+        <w:t xml:space="preserve">(sprite, Podlaha),  </w:t>
+      </w:r>
+      <w:r>
+        <w:rPr>
+          <w:rFonts w:ascii="Cascadia Code ExtraLight" w:eastAsia="Times New Roman" w:hAnsi="Cascadia Code ExtraLight" w:cs="Times New Roman"/>
+          <w:color w:val="6A9955"/>
+          <w:kern w:val="0"/>
+          <w:sz w:val="18"/>
+          <w:szCs w:val="18"/>
+          <w:lang w:val="en-GB"/>
+          <w14:ligatures w14:val="none"/>
+        </w:rPr>
+        <w:t># Podlaha will be False (0), others True (1)</w:t>
+      </w:r>
+    </w:p>
+    <w:p>
+      <w:pPr>
+        <w:shd w:val="clear" w:color="auto" w:fill="1E1E1E"/>
+        <w:spacing w:after="0" w:line="270" w:lineRule="atLeast"/>
+        <w:rPr>
+          <w:rFonts w:ascii="Cascadia Code ExtraLight" w:eastAsia="Times New Roman" w:hAnsi="Cascadia Code ExtraLight" w:cs="Times New Roman"/>
+          <w:color w:val="D4D4D4"/>
+          <w:kern w:val="0"/>
+          <w:sz w:val="18"/>
+          <w:szCs w:val="18"/>
+          <w:lang w:val="en-GB"/>
+          <w14:ligatures w14:val="none"/>
+        </w:rPr>
+      </w:pPr>
+      <w:r>
+        <w:rPr>
+          <w:rFonts w:ascii="Cascadia Code ExtraLight" w:eastAsia="Times New Roman" w:hAnsi="Cascadia Code ExtraLight" w:cs="Times New Roman"/>
+          <w:color w:val="D4D4D4"/>
+          <w:kern w:val="0"/>
+          <w:sz w:val="18"/>
+          <w:szCs w:val="18"/>
+          <w:lang w:val="en-GB"/>
+          <w14:ligatures w14:val="none"/>
+        </w:rPr>
+        <w:t xml:space="preserve">            sprite.rect.y,</w:t>
+      </w:r>
+    </w:p>
+    <w:p>
+      <w:pPr>
+        <w:shd w:val="clear" w:color="auto" w:fill="1E1E1E"/>
+        <w:spacing w:after="0" w:line="270" w:lineRule="atLeast"/>
+        <w:rPr>
+          <w:rFonts w:ascii="Cascadia Code ExtraLight" w:eastAsia="Times New Roman" w:hAnsi="Cascadia Code ExtraLight" w:cs="Times New Roman"/>
+          <w:color w:val="D4D4D4"/>
+          <w:kern w:val="0"/>
+          <w:sz w:val="18"/>
+          <w:szCs w:val="18"/>
+          <w:lang w:val="en-GB"/>
+          <w14:ligatures w14:val="none"/>
+        </w:rPr>
+      </w:pPr>
+      <w:r>
+        <w:rPr>
+          <w:rFonts w:ascii="Cascadia Code ExtraLight" w:eastAsia="Times New Roman" w:hAnsi="Cascadia Code ExtraLight" w:cs="Times New Roman"/>
+          <w:color w:val="D4D4D4"/>
+          <w:kern w:val="0"/>
+          <w:sz w:val="18"/>
+          <w:szCs w:val="18"/>
+          <w:lang w:val="en-GB"/>
+          <w14:ligatures w14:val="none"/>
+        </w:rPr>
+        <w:t xml:space="preserve">        ],</w:t>
+      </w:r>
+    </w:p>
+    <w:p>
+      <w:pPr>
+        <w:shd w:val="clear" w:color="auto" w:fill="1E1E1E"/>
+        <w:spacing w:after="0" w:line="270" w:lineRule="atLeast"/>
+        <w:rPr>
+          <w:rFonts w:ascii="Cascadia Code ExtraLight" w:eastAsia="Times New Roman" w:hAnsi="Cascadia Code ExtraLight" w:cs="Times New Roman"/>
+          <w:color w:val="D4D4D4"/>
+          <w:kern w:val="0"/>
+          <w:sz w:val="18"/>
+          <w:szCs w:val="18"/>
+          <w:lang w:val="en-GB"/>
+          <w14:ligatures w14:val="none"/>
+        </w:rPr>
+      </w:pPr>
+      <w:r>
+        <w:rPr>
+          <w:rFonts w:ascii="Cascadia Code ExtraLight" w:eastAsia="Times New Roman" w:hAnsi="Cascadia Code ExtraLight" w:cs="Times New Roman"/>
+          <w:color w:val="D4D4D4"/>
+          <w:kern w:val="0"/>
+          <w:sz w:val="18"/>
+          <w:szCs w:val="18"/>
+          <w:lang w:val="en-GB"/>
+          <w14:ligatures w14:val="none"/>
+        </w:rPr>
+        <w:t xml:space="preserve">    ):</w:t>
+      </w:r>
+    </w:p>
+    <w:p>
+      <w:pPr>
+        <w:shd w:val="clear" w:color="auto" w:fill="1E1E1E"/>
+        <w:spacing w:after="0" w:line="270" w:lineRule="atLeast"/>
+        <w:rPr>
+          <w:rFonts w:ascii="Cascadia Code ExtraLight" w:eastAsia="Times New Roman" w:hAnsi="Cascadia Code ExtraLight" w:cs="Times New Roman"/>
+          <w:color w:val="D4D4D4"/>
+          <w:kern w:val="0"/>
+          <w:sz w:val="18"/>
+          <w:szCs w:val="18"/>
+          <w:lang w:val="en-GB"/>
+          <w14:ligatures w14:val="none"/>
+        </w:rPr>
+      </w:pPr>
+      <w:r>
+        <w:rPr>
+          <w:rFonts w:ascii="Cascadia Code ExtraLight" w:eastAsia="Times New Roman" w:hAnsi="Cascadia Code ExtraLight" w:cs="Times New Roman"/>
+          <w:color w:val="D4D4D4"/>
+          <w:kern w:val="0"/>
+          <w:sz w:val="18"/>
+          <w:szCs w:val="18"/>
+          <w:lang w:val="en-GB"/>
+          <w14:ligatures w14:val="none"/>
+        </w:rPr>
+        <w:t xml:space="preserve">        surface.blit(sprite.image, Kamera.aplikuj_na_sprite(sprite))</w:t>
+      </w:r>
+    </w:p>
+    <w:p>
+      <w:pPr>
+        <w:shd w:val="clear" w:color="auto" w:fill="1E1E1E"/>
+        <w:spacing w:after="0" w:line="270" w:lineRule="atLeast"/>
+        <w:rPr>
+          <w:rFonts w:ascii="Cascadia Code ExtraLight" w:eastAsia="Times New Roman" w:hAnsi="Cascadia Code ExtraLight" w:cs="Times New Roman"/>
+          <w:color w:val="D4D4D4"/>
+          <w:kern w:val="0"/>
+          <w:sz w:val="18"/>
+          <w:szCs w:val="18"/>
+          <w:lang w:val="en-GB"/>
+          <w14:ligatures w14:val="none"/>
+        </w:rPr>
+      </w:pPr>
+    </w:p>
+    <w:p>
+      <w:pPr>
+        <w:shd w:val="clear" w:color="auto" w:fill="1E1E1E"/>
+        <w:spacing w:after="0" w:line="270" w:lineRule="atLeast"/>
+        <w:rPr>
+          <w:rFonts w:ascii="Cascadia Code ExtraLight" w:eastAsia="Times New Roman" w:hAnsi="Cascadia Code ExtraLight" w:cs="Times New Roman"/>
+          <w:color w:val="D4D4D4"/>
+          <w:kern w:val="0"/>
+          <w:sz w:val="18"/>
+          <w:szCs w:val="18"/>
+          <w:lang w:val="en-GB"/>
+          <w14:ligatures w14:val="none"/>
+        </w:rPr>
+      </w:pPr>
+      <w:r>
+        <w:rPr>
+          <w:rFonts w:ascii="Cascadia Code ExtraLight" w:eastAsia="Times New Roman" w:hAnsi="Cascadia Code ExtraLight" w:cs="Times New Roman"/>
+          <w:color w:val="D4D4D4"/>
+          <w:kern w:val="0"/>
+          <w:sz w:val="18"/>
+          <w:szCs w:val="18"/>
+          <w:lang w:val="en-GB"/>
+          <w14:ligatures w14:val="none"/>
+        </w:rPr>
+        <w:t xml:space="preserve">        </w:t>
+      </w:r>
+      <w:r>
+        <w:rPr>
+          <w:rFonts w:ascii="Cascadia Code ExtraLight" w:eastAsia="Times New Roman" w:hAnsi="Cascadia Code ExtraLight" w:cs="Times New Roman"/>
+          <w:color w:val="C586C0"/>
+          <w:kern w:val="0"/>
+          <w:sz w:val="18"/>
+          <w:szCs w:val="18"/>
+          <w:lang w:val="en-GB"/>
+          <w14:ligatures w14:val="none"/>
+        </w:rPr>
+        <w:t>if</w:t>
+      </w:r>
+      <w:r>
+        <w:rPr>
+          <w:rFonts w:ascii="Cascadia Code ExtraLight" w:eastAsia="Times New Roman" w:hAnsi="Cascadia Code ExtraLight" w:cs="Times New Roman"/>
+          <w:color w:val="D4D4D4"/>
+          <w:kern w:val="0"/>
+          <w:sz w:val="18"/>
+          <w:szCs w:val="18"/>
+          <w:lang w:val="en-GB"/>
+          <w14:ligatures w14:val="none"/>
+        </w:rPr>
+        <w:t xml:space="preserve"> </w:t>
+      </w:r>
+      <w:r>
+        <w:rPr>
+          <w:rFonts w:ascii="Cascadia Code ExtraLight" w:eastAsia="Times New Roman" w:hAnsi="Cascadia Code ExtraLight" w:cs="Times New Roman"/>
+          <w:color w:val="DCDCAA"/>
+          <w:kern w:val="0"/>
+          <w:sz w:val="18"/>
+          <w:szCs w:val="18"/>
+          <w:lang w:val="en-GB"/>
+          <w14:ligatures w14:val="none"/>
+        </w:rPr>
+        <w:t>isinstance</w:t>
+      </w:r>
+      <w:r>
+        <w:rPr>
+          <w:rFonts w:ascii="Cascadia Code ExtraLight" w:eastAsia="Times New Roman" w:hAnsi="Cascadia Code ExtraLight" w:cs="Times New Roman"/>
+          <w:color w:val="D4D4D4"/>
+          <w:kern w:val="0"/>
+          <w:sz w:val="18"/>
+          <w:szCs w:val="18"/>
+          <w:lang w:val="en-GB"/>
+          <w14:ligatures w14:val="none"/>
+        </w:rPr>
+        <w:t>(sprite, SvetelnaEntita):</w:t>
+      </w:r>
+    </w:p>
+    <w:p>
+      <w:pPr>
+        <w:shd w:val="clear" w:color="auto" w:fill="1E1E1E"/>
+        <w:spacing w:after="0" w:line="270" w:lineRule="atLeast"/>
+        <w:rPr>
+          <w:rFonts w:ascii="Cascadia Code ExtraLight" w:eastAsia="Times New Roman" w:hAnsi="Cascadia Code ExtraLight" w:cs="Times New Roman"/>
+          <w:color w:val="D4D4D4"/>
+          <w:kern w:val="0"/>
+          <w:sz w:val="18"/>
+          <w:szCs w:val="18"/>
+          <w:lang w:val="en-GB"/>
+          <w14:ligatures w14:val="none"/>
+        </w:rPr>
+      </w:pPr>
+      <w:r>
+        <w:rPr>
+          <w:rFonts w:ascii="Cascadia Code ExtraLight" w:eastAsia="Times New Roman" w:hAnsi="Cascadia Code ExtraLight" w:cs="Times New Roman"/>
+          <w:color w:val="D4D4D4"/>
+          <w:kern w:val="0"/>
+          <w:sz w:val="18"/>
+          <w:szCs w:val="18"/>
+          <w:lang w:val="en-GB"/>
+          <w14:ligatures w14:val="none"/>
+        </w:rPr>
+        <w:t xml:space="preserve">            sprite.svetlo.aplikuj_na_tmu(tmavy_povrch)</w:t>
+      </w:r>
+    </w:p>
+    <w:p>
+      <w:pPr>
+        <w:shd w:val="clear" w:color="auto" w:fill="1E1E1E"/>
+        <w:spacing w:after="0" w:line="270" w:lineRule="atLeast"/>
+        <w:rPr>
+          <w:rFonts w:ascii="Cascadia Code ExtraLight" w:eastAsia="Times New Roman" w:hAnsi="Cascadia Code ExtraLight" w:cs="Times New Roman"/>
+          <w:color w:val="D4D4D4"/>
+          <w:kern w:val="0"/>
+          <w:sz w:val="18"/>
+          <w:szCs w:val="18"/>
+          <w:lang w:val="en-GB"/>
+          <w14:ligatures w14:val="none"/>
+        </w:rPr>
+      </w:pPr>
+    </w:p>
+    <w:p>
+      <w:pPr>
+        <w:shd w:val="clear" w:color="auto" w:fill="1E1E1E"/>
+        <w:spacing w:after="0" w:line="270" w:lineRule="atLeast"/>
+        <w:rPr>
+          <w:rFonts w:ascii="Cascadia Code ExtraLight" w:eastAsia="Times New Roman" w:hAnsi="Cascadia Code ExtraLight" w:cs="Times New Roman"/>
+          <w:color w:val="D4D4D4"/>
+          <w:kern w:val="0"/>
+          <w:sz w:val="18"/>
+          <w:szCs w:val="18"/>
+          <w:lang w:val="en-GB"/>
+          <w14:ligatures w14:val="none"/>
+        </w:rPr>
+      </w:pPr>
+      <w:r>
+        <w:rPr>
+          <w:rFonts w:ascii="Cascadia Code ExtraLight" w:eastAsia="Times New Roman" w:hAnsi="Cascadia Code ExtraLight" w:cs="Times New Roman"/>
+          <w:color w:val="D4D4D4"/>
+          <w:kern w:val="0"/>
+          <w:sz w:val="18"/>
+          <w:szCs w:val="18"/>
+          <w:lang w:val="en-GB"/>
+          <w14:ligatures w14:val="none"/>
+        </w:rPr>
+        <w:t xml:space="preserve">    surface.blit(tmavy_povrch, (</w:t>
+      </w:r>
+      <w:r>
+        <w:rPr>
+          <w:rFonts w:ascii="Cascadia Code ExtraLight" w:eastAsia="Times New Roman" w:hAnsi="Cascadia Code ExtraLight" w:cs="Times New Roman"/>
+          <w:color w:val="B5CEA8"/>
+          <w:kern w:val="0"/>
+          <w:sz w:val="18"/>
+          <w:szCs w:val="18"/>
+          <w:lang w:val="en-GB"/>
+          <w14:ligatures w14:val="none"/>
+        </w:rPr>
+        <w:t>0</w:t>
+      </w:r>
+      <w:r>
+        <w:rPr>
+          <w:rFonts w:ascii="Cascadia Code ExtraLight" w:eastAsia="Times New Roman" w:hAnsi="Cascadia Code ExtraLight" w:cs="Times New Roman"/>
+          <w:color w:val="D4D4D4"/>
+          <w:kern w:val="0"/>
+          <w:sz w:val="18"/>
+          <w:szCs w:val="18"/>
+          <w:lang w:val="en-GB"/>
+          <w14:ligatures w14:val="none"/>
+        </w:rPr>
+        <w:t xml:space="preserve">, </w:t>
+      </w:r>
+      <w:r>
+        <w:rPr>
+          <w:rFonts w:ascii="Cascadia Code ExtraLight" w:eastAsia="Times New Roman" w:hAnsi="Cascadia Code ExtraLight" w:cs="Times New Roman"/>
+          <w:color w:val="B5CEA8"/>
+          <w:kern w:val="0"/>
+          <w:sz w:val="18"/>
+          <w:szCs w:val="18"/>
+          <w:lang w:val="en-GB"/>
+          <w14:ligatures w14:val="none"/>
+        </w:rPr>
+        <w:t>0</w:t>
+      </w:r>
+      <w:r>
+        <w:rPr>
+          <w:rFonts w:ascii="Cascadia Code ExtraLight" w:eastAsia="Times New Roman" w:hAnsi="Cascadia Code ExtraLight" w:cs="Times New Roman"/>
+          <w:color w:val="D4D4D4"/>
+          <w:kern w:val="0"/>
+          <w:sz w:val="18"/>
+          <w:szCs w:val="18"/>
+          <w:lang w:val="en-GB"/>
+          <w14:ligatures w14:val="none"/>
+        </w:rPr>
+        <w:t xml:space="preserve">), </w:t>
+      </w:r>
+      <w:r>
+        <w:rPr>
+          <w:rFonts w:ascii="Cascadia Code ExtraLight" w:eastAsia="Times New Roman" w:hAnsi="Cascadia Code ExtraLight" w:cs="Times New Roman"/>
+          <w:color w:val="9CDCFE"/>
+          <w:kern w:val="0"/>
+          <w:sz w:val="18"/>
+          <w:szCs w:val="18"/>
+          <w:lang w:val="en-GB"/>
+          <w14:ligatures w14:val="none"/>
+        </w:rPr>
+        <w:t>special_flags</w:t>
+      </w:r>
+      <w:r>
+        <w:rPr>
+          <w:rFonts w:ascii="Cascadia Code ExtraLight" w:eastAsia="Times New Roman" w:hAnsi="Cascadia Code ExtraLight" w:cs="Times New Roman"/>
+          <w:color w:val="D4D4D4"/>
+          <w:kern w:val="0"/>
+          <w:sz w:val="18"/>
+          <w:szCs w:val="18"/>
+          <w:lang w:val="en-GB"/>
+          <w14:ligatures w14:val="none"/>
+        </w:rPr>
+        <w:t>=pygame.BLEND_RGBA_MIN)</w:t>
+      </w:r>
+    </w:p>
+    <w:p>
+      <w:pPr>
+        <w:rPr>
+          <w:lang w:val="en-GB"/>
+        </w:rPr>
+      </w:pPr>
+    </w:p>
+    <w:p>
+      <w:pPr>
+        <w:rPr>
+          <w:lang w:val="en-GB"/>
+        </w:rPr>
+      </w:pPr>
+      <w:r>
+        <w:rPr>
+          <w:lang w:val="en-GB"/>
+        </w:rPr>
+        <w:t>The change inverts the `Podlaha` check in the sorting key and moves it to the first position.</w:t>
+      </w:r>
+    </w:p>
+    <w:p>
+      <w:pPr>
+        <w:rPr>
+          <w:lang w:val="en-GB"/>
+        </w:rPr>
+      </w:pPr>
+      <w:r>
+        <w:rPr>
+          <w:b/>
+          <w:bCs/>
+          <w:lang w:val="en-GB"/>
+        </w:rPr>
+        <w:t>Ja:</w:t>
+      </w:r>
+      <w:r>
+        <w:rPr>
+          <w:lang w:val="en-GB"/>
+        </w:rPr>
+        <w:t xml:space="preserve"> implement the `draw` method, see `zaskrtavacie_pole` for inspiration that works (currently, the problem is that there are always 3 hearts displaying, regardless of the counter, for some reason)</w:t>
+      </w:r>
+    </w:p>
+    <w:p>
+      <w:pPr>
+        <w:rPr>
+          <w:lang w:val="en-GB"/>
+        </w:rPr>
+      </w:pPr>
+      <w:r>
+        <w:rPr>
+          <w:b/>
+          <w:bCs/>
+          <w:lang w:val="en-GB"/>
+        </w:rPr>
+        <w:t>AI:</w:t>
+      </w:r>
+      <w:r>
+        <w:rPr>
+          <w:lang w:val="en-GB"/>
+        </w:rPr>
+        <w:t xml:space="preserve"> To implement the draw method in the SrdciaPocitadlo class, you can follow the approach used in the ZaskrtavaciePole class. The issue you're facing, where three hearts are always displayed regardless of the counter, might be due to not updating the display correctly when the number of hearts changes. Here's how you can implement the draw method:</w:t>
+      </w:r>
+    </w:p>
+    <w:p>
+      <w:pPr>
+        <w:shd w:val="clear" w:color="auto" w:fill="1E1E1E"/>
+        <w:spacing w:after="0" w:line="270" w:lineRule="atLeast"/>
+        <w:rPr>
+          <w:rFonts w:ascii="Cascadia Code ExtraLight" w:eastAsia="Times New Roman" w:hAnsi="Cascadia Code ExtraLight" w:cs="Times New Roman"/>
+          <w:color w:val="D4D4D4"/>
+          <w:kern w:val="0"/>
+          <w:sz w:val="18"/>
+          <w:szCs w:val="18"/>
+          <w:lang w:val="en-GB"/>
+          <w14:ligatures w14:val="none"/>
+        </w:rPr>
+      </w:pPr>
+      <w:r>
+        <w:rPr>
+          <w:rFonts w:ascii="Cascadia Code ExtraLight" w:eastAsia="Times New Roman" w:hAnsi="Cascadia Code ExtraLight" w:cs="Times New Roman"/>
+          <w:color w:val="569CD6"/>
+          <w:kern w:val="0"/>
+          <w:sz w:val="18"/>
+          <w:szCs w:val="18"/>
+          <w:lang w:val="en-GB"/>
+          <w14:ligatures w14:val="none"/>
+        </w:rPr>
         <w:t>def</w:t>
       </w:r>
       <w:r>
@@ -6729,7 +7670,31 @@
           <w:lang w:val="en-GB"/>
           <w14:ligatures w14:val="none"/>
         </w:rPr>
-        <w:t xml:space="preserve">    tmavy_povrch = </w:t>
+        <w:t xml:space="preserve">    </w:t>
+      </w:r>
+      <w:r>
+        <w:rPr>
+          <w:rFonts w:ascii="Cascadia Code ExtraLight" w:eastAsia="Times New Roman" w:hAnsi="Cascadia Code ExtraLight" w:cs="Times New Roman"/>
+          <w:color w:val="C586C0"/>
+          <w:kern w:val="0"/>
+          <w:sz w:val="18"/>
+          <w:szCs w:val="18"/>
+          <w:lang w:val="en-GB"/>
+          <w14:ligatures w14:val="none"/>
+        </w:rPr>
+        <w:t>for</w:t>
+      </w:r>
+      <w:r>
+        <w:rPr>
+          <w:rFonts w:ascii="Cascadia Code ExtraLight" w:eastAsia="Times New Roman" w:hAnsi="Cascadia Code ExtraLight" w:cs="Times New Roman"/>
+          <w:color w:val="D4D4D4"/>
+          <w:kern w:val="0"/>
+          <w:sz w:val="18"/>
+          <w:szCs w:val="18"/>
+          <w:lang w:val="en-GB"/>
+          <w14:ligatures w14:val="none"/>
+        </w:rPr>
+        <w:t xml:space="preserve"> srdce </w:t>
       </w:r>
       <w:r>
         <w:rPr>
@@ -6741,6 +7706,30 @@
           <w:lang w:val="en-GB"/>
           <w14:ligatures w14:val="none"/>
         </w:rPr>
+        <w:t>in</w:t>
+      </w:r>
+      <w:r>
+        <w:rPr>
+          <w:rFonts w:ascii="Cascadia Code ExtraLight" w:eastAsia="Times New Roman" w:hAnsi="Cascadia Code ExtraLight" w:cs="Times New Roman"/>
+          <w:color w:val="D4D4D4"/>
+          <w:kern w:val="0"/>
+          <w:sz w:val="18"/>
+          <w:szCs w:val="18"/>
+          <w:lang w:val="en-GB"/>
+          <w14:ligatures w14:val="none"/>
+        </w:rPr>
+        <w:t xml:space="preserve"> </w:t>
+      </w:r>
+      <w:r>
+        <w:rPr>
+          <w:rFonts w:ascii="Cascadia Code ExtraLight" w:eastAsia="Times New Roman" w:hAnsi="Cascadia Code ExtraLight" w:cs="Times New Roman"/>
+          <w:color w:val="569CD6"/>
+          <w:kern w:val="0"/>
+          <w:sz w:val="18"/>
+          <w:szCs w:val="18"/>
+          <w:lang w:val="en-GB"/>
+          <w14:ligatures w14:val="none"/>
+        </w:rPr>
         <w:t>self</w:t>
       </w:r>
       <w:r>
@@ -6753,23 +7742,501 @@
           <w:lang w:val="en-GB"/>
           <w14:ligatures w14:val="none"/>
         </w:rPr>
-        <w:t>.tmavy_povrch.copy()</w:t>
-      </w:r>
-    </w:p>
-    <w:p>
-      <w:pPr>
-        <w:shd w:val="clear" w:color="auto" w:fill="1E1E1E"/>
-        <w:spacing w:after="0" w:line="270" w:lineRule="atLeast"/>
-        <w:rPr>
-          <w:rFonts w:ascii="Cascadia Code ExtraLight" w:eastAsia="Times New Roman" w:hAnsi="Cascadia Code ExtraLight" w:cs="Times New Roman"/>
-          <w:color w:val="D4D4D4"/>
-          <w:kern w:val="0"/>
-          <w:sz w:val="18"/>
-          <w:szCs w:val="18"/>
-          <w:lang w:val="en-GB"/>
-          <w14:ligatures w14:val="none"/>
-        </w:rPr>
-      </w:pPr>
+        <w:t>.srdcia:</w:t>
+      </w:r>
+    </w:p>
+    <w:p>
+      <w:pPr>
+        <w:shd w:val="clear" w:color="auto" w:fill="1E1E1E"/>
+        <w:spacing w:after="0" w:line="270" w:lineRule="atLeast"/>
+        <w:rPr>
+          <w:rFonts w:ascii="Cascadia Code ExtraLight" w:eastAsia="Times New Roman" w:hAnsi="Cascadia Code ExtraLight" w:cs="Times New Roman"/>
+          <w:color w:val="D4D4D4"/>
+          <w:kern w:val="0"/>
+          <w:sz w:val="18"/>
+          <w:szCs w:val="18"/>
+          <w:lang w:val="en-GB"/>
+          <w14:ligatures w14:val="none"/>
+        </w:rPr>
+      </w:pPr>
+      <w:r>
+        <w:rPr>
+          <w:rFonts w:ascii="Cascadia Code ExtraLight" w:eastAsia="Times New Roman" w:hAnsi="Cascadia Code ExtraLight" w:cs="Times New Roman"/>
+          <w:color w:val="D4D4D4"/>
+          <w:kern w:val="0"/>
+          <w:sz w:val="18"/>
+          <w:szCs w:val="18"/>
+          <w:lang w:val="en-GB"/>
+          <w14:ligatures w14:val="none"/>
+        </w:rPr>
+        <w:t xml:space="preserve">        surface.blit(srdce.image, srdce.rect)</w:t>
+      </w:r>
+    </w:p>
+    <w:p>
+      <w:pPr>
+        <w:rPr>
+          <w:lang w:val="en-GB"/>
+        </w:rPr>
+      </w:pPr>
+    </w:p>
+    <w:p>
+      <w:pPr>
+        <w:rPr>
+          <w:lang w:val="en-GB"/>
+        </w:rPr>
+      </w:pPr>
+      <w:r>
+        <w:rPr>
+          <w:lang w:val="en-GB"/>
+        </w:rPr>
+        <w:t xml:space="preserve">This method iterates over each heart sprite in </w:t>
+      </w:r>
+      <w:r>
+        <w:rPr>
+          <w:lang w:val="en-GB"/>
+        </w:rPr>
+        <w:t>`</w:t>
+      </w:r>
+      <w:r>
+        <w:rPr>
+          <w:lang w:val="en-GB"/>
+        </w:rPr>
+        <w:t>self.srdcia</w:t>
+      </w:r>
+      <w:r>
+        <w:rPr>
+          <w:lang w:val="en-GB"/>
+        </w:rPr>
+        <w:t xml:space="preserve">` </w:t>
+      </w:r>
+      <w:r>
+        <w:rPr>
+          <w:lang w:val="en-GB"/>
+        </w:rPr>
+        <w:t xml:space="preserve">and draws it onto the provided surface. Make sure that the </w:t>
+      </w:r>
+      <w:r>
+        <w:rPr>
+          <w:lang w:val="en-GB"/>
+        </w:rPr>
+        <w:t>`</w:t>
+      </w:r>
+      <w:r>
+        <w:rPr>
+          <w:lang w:val="en-GB"/>
+        </w:rPr>
+        <w:t>self.srdcia</w:t>
+      </w:r>
+      <w:r>
+        <w:rPr>
+          <w:lang w:val="en-GB"/>
+        </w:rPr>
+        <w:t>`</w:t>
+      </w:r>
+      <w:r>
+        <w:rPr>
+          <w:lang w:val="en-GB"/>
+        </w:rPr>
+        <w:t xml:space="preserve"> list is updated correctly whenever the number of hearts changes, which should be handled by the setter for pocet_srdc. If the list is not updated, the display will not reflect the correct number of hearts.</w:t>
+      </w:r>
+    </w:p>
+    <w:p>
+      <w:pPr>
+        <w:rPr>
+          <w:lang w:val="en-GB"/>
+        </w:rPr>
+      </w:pPr>
+      <w:r>
+        <w:rPr>
+          <w:lang w:val="en-GB"/>
+        </w:rPr>
+        <w:br w:type="page"/>
+      </w:r>
+    </w:p>
+    <w:p>
+      <w:pPr>
+        <w:rPr>
+          <w:lang w:val="en-GB"/>
+        </w:rPr>
+      </w:pPr>
+      <w:r>
+        <w:rPr>
+          <w:b/>
+          <w:bCs/>
+          <w:lang w:val="en-GB"/>
+        </w:rPr>
+        <w:lastRenderedPageBreak/>
+        <w:t>Ja:</w:t>
+      </w:r>
+      <w:r>
+        <w:rPr>
+          <w:lang w:val="en-GB"/>
+        </w:rPr>
+        <w:t xml:space="preserve"> </w:t>
+      </w:r>
+      <w:r>
+        <w:rPr>
+          <w:lang w:val="en-GB"/>
+        </w:rPr>
+        <w:t>Based on the existing `SrdciaPocitadlo`, implement a class `ZobratyKluc` that inherits from `Sprite` (single image) which displays `kluc.png` in bottom left corner of the screen (`import nastavenia as n; n.VELKOST_OKNA[1] - 20` or something like that), only after the player has collected the key `Hrac.ma_kluc`</w:t>
+      </w:r>
+    </w:p>
+    <w:p>
+      <w:pPr>
+        <w:rPr>
+          <w:lang w:val="en-GB"/>
+        </w:rPr>
+      </w:pPr>
+      <w:r>
+        <w:rPr>
+          <w:b/>
+          <w:bCs/>
+          <w:lang w:val="en-GB"/>
+        </w:rPr>
+        <w:t>AI:</w:t>
+      </w:r>
+      <w:r>
+        <w:rPr>
+          <w:lang w:val="en-GB"/>
+        </w:rPr>
+        <w:t xml:space="preserve"> </w:t>
+      </w:r>
+      <w:r>
+        <w:rPr>
+          <w:lang w:val="en-GB"/>
+        </w:rPr>
+        <w:t>To implement the `ZobratyKluc` class, you can follow the structure of the `SrdciaPocitadlo` class. This new class will inherit from `Sprite` and will display the `kluc.png` image at the bottom left corner of the screen when the player has collected the key. Here's how you can implement it:</w:t>
+      </w:r>
+    </w:p>
+    <w:p>
+      <w:pPr>
+        <w:shd w:val="clear" w:color="auto" w:fill="1E1E1E"/>
+        <w:spacing w:after="0" w:line="270" w:lineRule="atLeast"/>
+        <w:rPr>
+          <w:rFonts w:ascii="Cascadia Code ExtraLight" w:eastAsia="Times New Roman" w:hAnsi="Cascadia Code ExtraLight" w:cs="Times New Roman"/>
+          <w:color w:val="D4D4D4"/>
+          <w:kern w:val="0"/>
+          <w:sz w:val="18"/>
+          <w:szCs w:val="18"/>
+          <w:lang w:val="en-GB"/>
+          <w14:ligatures w14:val="none"/>
+        </w:rPr>
+      </w:pPr>
+      <w:r>
+        <w:rPr>
+          <w:rFonts w:ascii="Cascadia Code ExtraLight" w:eastAsia="Times New Roman" w:hAnsi="Cascadia Code ExtraLight" w:cs="Times New Roman"/>
+          <w:color w:val="C586C0"/>
+          <w:kern w:val="0"/>
+          <w:sz w:val="18"/>
+          <w:szCs w:val="18"/>
+          <w:lang w:val="en-GB"/>
+          <w14:ligatures w14:val="none"/>
+        </w:rPr>
+        <w:t>import</w:t>
+      </w:r>
+      <w:r>
+        <w:rPr>
+          <w:rFonts w:ascii="Cascadia Code ExtraLight" w:eastAsia="Times New Roman" w:hAnsi="Cascadia Code ExtraLight" w:cs="Times New Roman"/>
+          <w:color w:val="D4D4D4"/>
+          <w:kern w:val="0"/>
+          <w:sz w:val="18"/>
+          <w:szCs w:val="18"/>
+          <w:lang w:val="en-GB"/>
+          <w14:ligatures w14:val="none"/>
+        </w:rPr>
+        <w:t xml:space="preserve"> pygame</w:t>
+      </w:r>
+    </w:p>
+    <w:p>
+      <w:pPr>
+        <w:shd w:val="clear" w:color="auto" w:fill="1E1E1E"/>
+        <w:spacing w:after="0" w:line="270" w:lineRule="atLeast"/>
+        <w:rPr>
+          <w:rFonts w:ascii="Cascadia Code ExtraLight" w:eastAsia="Times New Roman" w:hAnsi="Cascadia Code ExtraLight" w:cs="Times New Roman"/>
+          <w:color w:val="D4D4D4"/>
+          <w:kern w:val="0"/>
+          <w:sz w:val="18"/>
+          <w:szCs w:val="18"/>
+          <w:lang w:val="en-GB"/>
+          <w14:ligatures w14:val="none"/>
+        </w:rPr>
+      </w:pPr>
+      <w:r>
+        <w:rPr>
+          <w:rFonts w:ascii="Cascadia Code ExtraLight" w:eastAsia="Times New Roman" w:hAnsi="Cascadia Code ExtraLight" w:cs="Times New Roman"/>
+          <w:color w:val="C586C0"/>
+          <w:kern w:val="0"/>
+          <w:sz w:val="18"/>
+          <w:szCs w:val="18"/>
+          <w:lang w:val="en-GB"/>
+          <w14:ligatures w14:val="none"/>
+        </w:rPr>
+        <w:t>from</w:t>
+      </w:r>
+      <w:r>
+        <w:rPr>
+          <w:rFonts w:ascii="Cascadia Code ExtraLight" w:eastAsia="Times New Roman" w:hAnsi="Cascadia Code ExtraLight" w:cs="Times New Roman"/>
+          <w:color w:val="D4D4D4"/>
+          <w:kern w:val="0"/>
+          <w:sz w:val="18"/>
+          <w:szCs w:val="18"/>
+          <w:lang w:val="en-GB"/>
+          <w14:ligatures w14:val="none"/>
+        </w:rPr>
+        <w:t xml:space="preserve"> pathlib </w:t>
+      </w:r>
+      <w:r>
+        <w:rPr>
+          <w:rFonts w:ascii="Cascadia Code ExtraLight" w:eastAsia="Times New Roman" w:hAnsi="Cascadia Code ExtraLight" w:cs="Times New Roman"/>
+          <w:color w:val="C586C0"/>
+          <w:kern w:val="0"/>
+          <w:sz w:val="18"/>
+          <w:szCs w:val="18"/>
+          <w:lang w:val="en-GB"/>
+          <w14:ligatures w14:val="none"/>
+        </w:rPr>
+        <w:t>import</w:t>
+      </w:r>
+      <w:r>
+        <w:rPr>
+          <w:rFonts w:ascii="Cascadia Code ExtraLight" w:eastAsia="Times New Roman" w:hAnsi="Cascadia Code ExtraLight" w:cs="Times New Roman"/>
+          <w:color w:val="D4D4D4"/>
+          <w:kern w:val="0"/>
+          <w:sz w:val="18"/>
+          <w:szCs w:val="18"/>
+          <w:lang w:val="en-GB"/>
+          <w14:ligatures w14:val="none"/>
+        </w:rPr>
+        <w:t xml:space="preserve"> Path</w:t>
+      </w:r>
+    </w:p>
+    <w:p>
+      <w:pPr>
+        <w:shd w:val="clear" w:color="auto" w:fill="1E1E1E"/>
+        <w:spacing w:after="0" w:line="270" w:lineRule="atLeast"/>
+        <w:rPr>
+          <w:rFonts w:ascii="Cascadia Code ExtraLight" w:eastAsia="Times New Roman" w:hAnsi="Cascadia Code ExtraLight" w:cs="Times New Roman"/>
+          <w:color w:val="D4D4D4"/>
+          <w:kern w:val="0"/>
+          <w:sz w:val="18"/>
+          <w:szCs w:val="18"/>
+          <w:lang w:val="en-GB"/>
+          <w14:ligatures w14:val="none"/>
+        </w:rPr>
+      </w:pPr>
+      <w:r>
+        <w:rPr>
+          <w:rFonts w:ascii="Cascadia Code ExtraLight" w:eastAsia="Times New Roman" w:hAnsi="Cascadia Code ExtraLight" w:cs="Times New Roman"/>
+          <w:color w:val="C586C0"/>
+          <w:kern w:val="0"/>
+          <w:sz w:val="18"/>
+          <w:szCs w:val="18"/>
+          <w:lang w:val="en-GB"/>
+          <w14:ligatures w14:val="none"/>
+        </w:rPr>
+        <w:t>from</w:t>
+      </w:r>
+      <w:r>
+        <w:rPr>
+          <w:rFonts w:ascii="Cascadia Code ExtraLight" w:eastAsia="Times New Roman" w:hAnsi="Cascadia Code ExtraLight" w:cs="Times New Roman"/>
+          <w:color w:val="D4D4D4"/>
+          <w:kern w:val="0"/>
+          <w:sz w:val="18"/>
+          <w:szCs w:val="18"/>
+          <w:lang w:val="en-GB"/>
+          <w14:ligatures w14:val="none"/>
+        </w:rPr>
+        <w:t xml:space="preserve"> triedy.sprity.sprite </w:t>
+      </w:r>
+      <w:r>
+        <w:rPr>
+          <w:rFonts w:ascii="Cascadia Code ExtraLight" w:eastAsia="Times New Roman" w:hAnsi="Cascadia Code ExtraLight" w:cs="Times New Roman"/>
+          <w:color w:val="C586C0"/>
+          <w:kern w:val="0"/>
+          <w:sz w:val="18"/>
+          <w:szCs w:val="18"/>
+          <w:lang w:val="en-GB"/>
+          <w14:ligatures w14:val="none"/>
+        </w:rPr>
+        <w:t>import</w:t>
+      </w:r>
+      <w:r>
+        <w:rPr>
+          <w:rFonts w:ascii="Cascadia Code ExtraLight" w:eastAsia="Times New Roman" w:hAnsi="Cascadia Code ExtraLight" w:cs="Times New Roman"/>
+          <w:color w:val="D4D4D4"/>
+          <w:kern w:val="0"/>
+          <w:sz w:val="18"/>
+          <w:szCs w:val="18"/>
+          <w:lang w:val="en-GB"/>
+          <w14:ligatures w14:val="none"/>
+        </w:rPr>
+        <w:t xml:space="preserve"> Sprite</w:t>
+      </w:r>
+    </w:p>
+    <w:p>
+      <w:pPr>
+        <w:shd w:val="clear" w:color="auto" w:fill="1E1E1E"/>
+        <w:spacing w:after="0" w:line="270" w:lineRule="atLeast"/>
+        <w:rPr>
+          <w:rFonts w:ascii="Cascadia Code ExtraLight" w:eastAsia="Times New Roman" w:hAnsi="Cascadia Code ExtraLight" w:cs="Times New Roman"/>
+          <w:color w:val="D4D4D4"/>
+          <w:kern w:val="0"/>
+          <w:sz w:val="18"/>
+          <w:szCs w:val="18"/>
+          <w:lang w:val="en-GB"/>
+          <w14:ligatures w14:val="none"/>
+        </w:rPr>
+      </w:pPr>
+      <w:r>
+        <w:rPr>
+          <w:rFonts w:ascii="Cascadia Code ExtraLight" w:eastAsia="Times New Roman" w:hAnsi="Cascadia Code ExtraLight" w:cs="Times New Roman"/>
+          <w:color w:val="C586C0"/>
+          <w:kern w:val="0"/>
+          <w:sz w:val="18"/>
+          <w:szCs w:val="18"/>
+          <w:lang w:val="en-GB"/>
+          <w14:ligatures w14:val="none"/>
+        </w:rPr>
+        <w:t>import</w:t>
+      </w:r>
+      <w:r>
+        <w:rPr>
+          <w:rFonts w:ascii="Cascadia Code ExtraLight" w:eastAsia="Times New Roman" w:hAnsi="Cascadia Code ExtraLight" w:cs="Times New Roman"/>
+          <w:color w:val="D4D4D4"/>
+          <w:kern w:val="0"/>
+          <w:sz w:val="18"/>
+          <w:szCs w:val="18"/>
+          <w:lang w:val="en-GB"/>
+          <w14:ligatures w14:val="none"/>
+        </w:rPr>
+        <w:t xml:space="preserve"> nastavenia </w:t>
+      </w:r>
+      <w:r>
+        <w:rPr>
+          <w:rFonts w:ascii="Cascadia Code ExtraLight" w:eastAsia="Times New Roman" w:hAnsi="Cascadia Code ExtraLight" w:cs="Times New Roman"/>
+          <w:color w:val="C586C0"/>
+          <w:kern w:val="0"/>
+          <w:sz w:val="18"/>
+          <w:szCs w:val="18"/>
+          <w:lang w:val="en-GB"/>
+          <w14:ligatures w14:val="none"/>
+        </w:rPr>
+        <w:t>as</w:t>
+      </w:r>
+      <w:r>
+        <w:rPr>
+          <w:rFonts w:ascii="Cascadia Code ExtraLight" w:eastAsia="Times New Roman" w:hAnsi="Cascadia Code ExtraLight" w:cs="Times New Roman"/>
+          <w:color w:val="D4D4D4"/>
+          <w:kern w:val="0"/>
+          <w:sz w:val="18"/>
+          <w:szCs w:val="18"/>
+          <w:lang w:val="en-GB"/>
+          <w14:ligatures w14:val="none"/>
+        </w:rPr>
+        <w:t xml:space="preserve"> n</w:t>
+      </w:r>
+    </w:p>
+    <w:p>
+      <w:pPr>
+        <w:shd w:val="clear" w:color="auto" w:fill="1E1E1E"/>
+        <w:spacing w:after="0" w:line="270" w:lineRule="atLeast"/>
+        <w:rPr>
+          <w:rFonts w:ascii="Cascadia Code ExtraLight" w:eastAsia="Times New Roman" w:hAnsi="Cascadia Code ExtraLight" w:cs="Times New Roman"/>
+          <w:color w:val="D4D4D4"/>
+          <w:kern w:val="0"/>
+          <w:sz w:val="18"/>
+          <w:szCs w:val="18"/>
+          <w:lang w:val="en-GB"/>
+          <w14:ligatures w14:val="none"/>
+        </w:rPr>
+      </w:pPr>
+    </w:p>
+    <w:p>
+      <w:pPr>
+        <w:shd w:val="clear" w:color="auto" w:fill="1E1E1E"/>
+        <w:spacing w:after="0" w:line="270" w:lineRule="atLeast"/>
+        <w:rPr>
+          <w:rFonts w:ascii="Cascadia Code ExtraLight" w:eastAsia="Times New Roman" w:hAnsi="Cascadia Code ExtraLight" w:cs="Times New Roman"/>
+          <w:color w:val="D4D4D4"/>
+          <w:kern w:val="0"/>
+          <w:sz w:val="18"/>
+          <w:szCs w:val="18"/>
+          <w:lang w:val="en-GB"/>
+          <w14:ligatures w14:val="none"/>
+        </w:rPr>
+      </w:pPr>
+      <w:r>
+        <w:rPr>
+          <w:rFonts w:ascii="Cascadia Code ExtraLight" w:eastAsia="Times New Roman" w:hAnsi="Cascadia Code ExtraLight" w:cs="Times New Roman"/>
+          <w:color w:val="569CD6"/>
+          <w:kern w:val="0"/>
+          <w:sz w:val="18"/>
+          <w:szCs w:val="18"/>
+          <w:lang w:val="en-GB"/>
+          <w14:ligatures w14:val="none"/>
+        </w:rPr>
+        <w:t>class</w:t>
+      </w:r>
+      <w:r>
+        <w:rPr>
+          <w:rFonts w:ascii="Cascadia Code ExtraLight" w:eastAsia="Times New Roman" w:hAnsi="Cascadia Code ExtraLight" w:cs="Times New Roman"/>
+          <w:color w:val="D4D4D4"/>
+          <w:kern w:val="0"/>
+          <w:sz w:val="18"/>
+          <w:szCs w:val="18"/>
+          <w:lang w:val="en-GB"/>
+          <w14:ligatures w14:val="none"/>
+        </w:rPr>
+        <w:t xml:space="preserve"> </w:t>
+      </w:r>
+      <w:r>
+        <w:rPr>
+          <w:rFonts w:ascii="Cascadia Code ExtraLight" w:eastAsia="Times New Roman" w:hAnsi="Cascadia Code ExtraLight" w:cs="Times New Roman"/>
+          <w:color w:val="4EC9B0"/>
+          <w:kern w:val="0"/>
+          <w:sz w:val="18"/>
+          <w:szCs w:val="18"/>
+          <w:lang w:val="en-GB"/>
+          <w14:ligatures w14:val="none"/>
+        </w:rPr>
+        <w:t>ZobratyKluc</w:t>
+      </w:r>
+      <w:r>
+        <w:rPr>
+          <w:rFonts w:ascii="Cascadia Code ExtraLight" w:eastAsia="Times New Roman" w:hAnsi="Cascadia Code ExtraLight" w:cs="Times New Roman"/>
+          <w:color w:val="D4D4D4"/>
+          <w:kern w:val="0"/>
+          <w:sz w:val="18"/>
+          <w:szCs w:val="18"/>
+          <w:lang w:val="en-GB"/>
+          <w14:ligatures w14:val="none"/>
+        </w:rPr>
+        <w:t>(</w:t>
+      </w:r>
+      <w:r>
+        <w:rPr>
+          <w:rFonts w:ascii="Cascadia Code ExtraLight" w:eastAsia="Times New Roman" w:hAnsi="Cascadia Code ExtraLight" w:cs="Times New Roman"/>
+          <w:color w:val="4EC9B0"/>
+          <w:kern w:val="0"/>
+          <w:sz w:val="18"/>
+          <w:szCs w:val="18"/>
+          <w:lang w:val="en-GB"/>
+          <w14:ligatures w14:val="none"/>
+        </w:rPr>
+        <w:t>Sprite</w:t>
+      </w:r>
+      <w:r>
+        <w:rPr>
+          <w:rFonts w:ascii="Cascadia Code ExtraLight" w:eastAsia="Times New Roman" w:hAnsi="Cascadia Code ExtraLight" w:cs="Times New Roman"/>
+          <w:color w:val="D4D4D4"/>
+          <w:kern w:val="0"/>
+          <w:sz w:val="18"/>
+          <w:szCs w:val="18"/>
+          <w:lang w:val="en-GB"/>
+          <w14:ligatures w14:val="none"/>
+        </w:rPr>
+        <w:t>):</w:t>
+      </w:r>
     </w:p>
     <w:p>
       <w:pPr>
@@ -6800,15 +8267,423 @@
       <w:r>
         <w:rPr>
           <w:rFonts w:ascii="Cascadia Code ExtraLight" w:eastAsia="Times New Roman" w:hAnsi="Cascadia Code ExtraLight" w:cs="Times New Roman"/>
-          <w:color w:val="6A9955"/>
-          <w:kern w:val="0"/>
-          <w:sz w:val="18"/>
-          <w:szCs w:val="18"/>
-          <w:lang w:val="en-GB"/>
-          <w14:ligatures w14:val="none"/>
-        </w:rPr>
-        <w:t># zoradenie spritov podľa Y pozície (hĺbky)</w:t>
-      </w:r>
+          <w:color w:val="569CD6"/>
+          <w:kern w:val="0"/>
+          <w:sz w:val="18"/>
+          <w:szCs w:val="18"/>
+          <w:lang w:val="en-GB"/>
+          <w14:ligatures w14:val="none"/>
+        </w:rPr>
+        <w:t>def</w:t>
+      </w:r>
+      <w:r>
+        <w:rPr>
+          <w:rFonts w:ascii="Cascadia Code ExtraLight" w:eastAsia="Times New Roman" w:hAnsi="Cascadia Code ExtraLight" w:cs="Times New Roman"/>
+          <w:color w:val="D4D4D4"/>
+          <w:kern w:val="0"/>
+          <w:sz w:val="18"/>
+          <w:szCs w:val="18"/>
+          <w:lang w:val="en-GB"/>
+          <w14:ligatures w14:val="none"/>
+        </w:rPr>
+        <w:t xml:space="preserve"> </w:t>
+      </w:r>
+      <w:r>
+        <w:rPr>
+          <w:rFonts w:ascii="Cascadia Code ExtraLight" w:eastAsia="Times New Roman" w:hAnsi="Cascadia Code ExtraLight" w:cs="Times New Roman"/>
+          <w:color w:val="DCDCAA"/>
+          <w:kern w:val="0"/>
+          <w:sz w:val="18"/>
+          <w:szCs w:val="18"/>
+          <w:lang w:val="en-GB"/>
+          <w14:ligatures w14:val="none"/>
+        </w:rPr>
+        <w:t>__init__</w:t>
+      </w:r>
+      <w:r>
+        <w:rPr>
+          <w:rFonts w:ascii="Cascadia Code ExtraLight" w:eastAsia="Times New Roman" w:hAnsi="Cascadia Code ExtraLight" w:cs="Times New Roman"/>
+          <w:color w:val="D4D4D4"/>
+          <w:kern w:val="0"/>
+          <w:sz w:val="18"/>
+          <w:szCs w:val="18"/>
+          <w:lang w:val="en-GB"/>
+          <w14:ligatures w14:val="none"/>
+        </w:rPr>
+        <w:t>(</w:t>
+      </w:r>
+      <w:r>
+        <w:rPr>
+          <w:rFonts w:ascii="Cascadia Code ExtraLight" w:eastAsia="Times New Roman" w:hAnsi="Cascadia Code ExtraLight" w:cs="Times New Roman"/>
+          <w:color w:val="9CDCFE"/>
+          <w:kern w:val="0"/>
+          <w:sz w:val="18"/>
+          <w:szCs w:val="18"/>
+          <w:lang w:val="en-GB"/>
+          <w14:ligatures w14:val="none"/>
+        </w:rPr>
+        <w:t>self</w:t>
+      </w:r>
+      <w:r>
+        <w:rPr>
+          <w:rFonts w:ascii="Cascadia Code ExtraLight" w:eastAsia="Times New Roman" w:hAnsi="Cascadia Code ExtraLight" w:cs="Times New Roman"/>
+          <w:color w:val="D4D4D4"/>
+          <w:kern w:val="0"/>
+          <w:sz w:val="18"/>
+          <w:szCs w:val="18"/>
+          <w:lang w:val="en-GB"/>
+          <w14:ligatures w14:val="none"/>
+        </w:rPr>
+        <w:t>):</w:t>
+      </w:r>
+    </w:p>
+    <w:p>
+      <w:pPr>
+        <w:shd w:val="clear" w:color="auto" w:fill="1E1E1E"/>
+        <w:spacing w:after="0" w:line="270" w:lineRule="atLeast"/>
+        <w:rPr>
+          <w:rFonts w:ascii="Cascadia Code ExtraLight" w:eastAsia="Times New Roman" w:hAnsi="Cascadia Code ExtraLight" w:cs="Times New Roman"/>
+          <w:color w:val="D4D4D4"/>
+          <w:kern w:val="0"/>
+          <w:sz w:val="18"/>
+          <w:szCs w:val="18"/>
+          <w:lang w:val="en-GB"/>
+          <w14:ligatures w14:val="none"/>
+        </w:rPr>
+      </w:pPr>
+      <w:r>
+        <w:rPr>
+          <w:rFonts w:ascii="Cascadia Code ExtraLight" w:eastAsia="Times New Roman" w:hAnsi="Cascadia Code ExtraLight" w:cs="Times New Roman"/>
+          <w:color w:val="D4D4D4"/>
+          <w:kern w:val="0"/>
+          <w:sz w:val="18"/>
+          <w:szCs w:val="18"/>
+          <w:lang w:val="en-GB"/>
+          <w14:ligatures w14:val="none"/>
+        </w:rPr>
+        <w:t xml:space="preserve">        pozicia = (</w:t>
+      </w:r>
+      <w:r>
+        <w:rPr>
+          <w:rFonts w:ascii="Cascadia Code ExtraLight" w:eastAsia="Times New Roman" w:hAnsi="Cascadia Code ExtraLight" w:cs="Times New Roman"/>
+          <w:color w:val="B5CEA8"/>
+          <w:kern w:val="0"/>
+          <w:sz w:val="18"/>
+          <w:szCs w:val="18"/>
+          <w:lang w:val="en-GB"/>
+          <w14:ligatures w14:val="none"/>
+        </w:rPr>
+        <w:t>10</w:t>
+      </w:r>
+      <w:r>
+        <w:rPr>
+          <w:rFonts w:ascii="Cascadia Code ExtraLight" w:eastAsia="Times New Roman" w:hAnsi="Cascadia Code ExtraLight" w:cs="Times New Roman"/>
+          <w:color w:val="D4D4D4"/>
+          <w:kern w:val="0"/>
+          <w:sz w:val="18"/>
+          <w:szCs w:val="18"/>
+          <w:lang w:val="en-GB"/>
+          <w14:ligatures w14:val="none"/>
+        </w:rPr>
+        <w:t>, n.VELKOST_OKNA[</w:t>
+      </w:r>
+      <w:r>
+        <w:rPr>
+          <w:rFonts w:ascii="Cascadia Code ExtraLight" w:eastAsia="Times New Roman" w:hAnsi="Cascadia Code ExtraLight" w:cs="Times New Roman"/>
+          <w:color w:val="B5CEA8"/>
+          <w:kern w:val="0"/>
+          <w:sz w:val="18"/>
+          <w:szCs w:val="18"/>
+          <w:lang w:val="en-GB"/>
+          <w14:ligatures w14:val="none"/>
+        </w:rPr>
+        <w:t>1</w:t>
+      </w:r>
+      <w:r>
+        <w:rPr>
+          <w:rFonts w:ascii="Cascadia Code ExtraLight" w:eastAsia="Times New Roman" w:hAnsi="Cascadia Code ExtraLight" w:cs="Times New Roman"/>
+          <w:color w:val="D4D4D4"/>
+          <w:kern w:val="0"/>
+          <w:sz w:val="18"/>
+          <w:szCs w:val="18"/>
+          <w:lang w:val="en-GB"/>
+          <w14:ligatures w14:val="none"/>
+        </w:rPr>
+        <w:t xml:space="preserve">] - </w:t>
+      </w:r>
+      <w:r>
+        <w:rPr>
+          <w:rFonts w:ascii="Cascadia Code ExtraLight" w:eastAsia="Times New Roman" w:hAnsi="Cascadia Code ExtraLight" w:cs="Times New Roman"/>
+          <w:color w:val="B5CEA8"/>
+          <w:kern w:val="0"/>
+          <w:sz w:val="18"/>
+          <w:szCs w:val="18"/>
+          <w:lang w:val="en-GB"/>
+          <w14:ligatures w14:val="none"/>
+        </w:rPr>
+        <w:t>20</w:t>
+      </w:r>
+      <w:r>
+        <w:rPr>
+          <w:rFonts w:ascii="Cascadia Code ExtraLight" w:eastAsia="Times New Roman" w:hAnsi="Cascadia Code ExtraLight" w:cs="Times New Roman"/>
+          <w:color w:val="D4D4D4"/>
+          <w:kern w:val="0"/>
+          <w:sz w:val="18"/>
+          <w:szCs w:val="18"/>
+          <w:lang w:val="en-GB"/>
+          <w14:ligatures w14:val="none"/>
+        </w:rPr>
+        <w:t>)</w:t>
+      </w:r>
+    </w:p>
+    <w:p>
+      <w:pPr>
+        <w:shd w:val="clear" w:color="auto" w:fill="1E1E1E"/>
+        <w:spacing w:after="0" w:line="270" w:lineRule="atLeast"/>
+        <w:rPr>
+          <w:rFonts w:ascii="Cascadia Code ExtraLight" w:eastAsia="Times New Roman" w:hAnsi="Cascadia Code ExtraLight" w:cs="Times New Roman"/>
+          <w:color w:val="D4D4D4"/>
+          <w:kern w:val="0"/>
+          <w:sz w:val="18"/>
+          <w:szCs w:val="18"/>
+          <w:lang w:val="en-GB"/>
+          <w14:ligatures w14:val="none"/>
+        </w:rPr>
+      </w:pPr>
+      <w:r>
+        <w:rPr>
+          <w:rFonts w:ascii="Cascadia Code ExtraLight" w:eastAsia="Times New Roman" w:hAnsi="Cascadia Code ExtraLight" w:cs="Times New Roman"/>
+          <w:color w:val="D4D4D4"/>
+          <w:kern w:val="0"/>
+          <w:sz w:val="18"/>
+          <w:szCs w:val="18"/>
+          <w:lang w:val="en-GB"/>
+          <w14:ligatures w14:val="none"/>
+        </w:rPr>
+        <w:t xml:space="preserve">        </w:t>
+      </w:r>
+      <w:r>
+        <w:rPr>
+          <w:rFonts w:ascii="Cascadia Code ExtraLight" w:eastAsia="Times New Roman" w:hAnsi="Cascadia Code ExtraLight" w:cs="Times New Roman"/>
+          <w:color w:val="4EC9B0"/>
+          <w:kern w:val="0"/>
+          <w:sz w:val="18"/>
+          <w:szCs w:val="18"/>
+          <w:lang w:val="en-GB"/>
+          <w14:ligatures w14:val="none"/>
+        </w:rPr>
+        <w:t>super</w:t>
+      </w:r>
+      <w:r>
+        <w:rPr>
+          <w:rFonts w:ascii="Cascadia Code ExtraLight" w:eastAsia="Times New Roman" w:hAnsi="Cascadia Code ExtraLight" w:cs="Times New Roman"/>
+          <w:color w:val="D4D4D4"/>
+          <w:kern w:val="0"/>
+          <w:sz w:val="18"/>
+          <w:szCs w:val="18"/>
+          <w:lang w:val="en-GB"/>
+          <w14:ligatures w14:val="none"/>
+        </w:rPr>
+        <w:t>().</w:t>
+      </w:r>
+      <w:r>
+        <w:rPr>
+          <w:rFonts w:ascii="Cascadia Code ExtraLight" w:eastAsia="Times New Roman" w:hAnsi="Cascadia Code ExtraLight" w:cs="Times New Roman"/>
+          <w:color w:val="DCDCAA"/>
+          <w:kern w:val="0"/>
+          <w:sz w:val="18"/>
+          <w:szCs w:val="18"/>
+          <w:lang w:val="en-GB"/>
+          <w14:ligatures w14:val="none"/>
+        </w:rPr>
+        <w:t>__init__</w:t>
+      </w:r>
+      <w:r>
+        <w:rPr>
+          <w:rFonts w:ascii="Cascadia Code ExtraLight" w:eastAsia="Times New Roman" w:hAnsi="Cascadia Code ExtraLight" w:cs="Times New Roman"/>
+          <w:color w:val="D4D4D4"/>
+          <w:kern w:val="0"/>
+          <w:sz w:val="18"/>
+          <w:szCs w:val="18"/>
+          <w:lang w:val="en-GB"/>
+          <w14:ligatures w14:val="none"/>
+        </w:rPr>
+        <w:t>(pozicia, (</w:t>
+      </w:r>
+      <w:r>
+        <w:rPr>
+          <w:rFonts w:ascii="Cascadia Code ExtraLight" w:eastAsia="Times New Roman" w:hAnsi="Cascadia Code ExtraLight" w:cs="Times New Roman"/>
+          <w:color w:val="B5CEA8"/>
+          <w:kern w:val="0"/>
+          <w:sz w:val="18"/>
+          <w:szCs w:val="18"/>
+          <w:lang w:val="en-GB"/>
+          <w14:ligatures w14:val="none"/>
+        </w:rPr>
+        <w:t>16</w:t>
+      </w:r>
+      <w:r>
+        <w:rPr>
+          <w:rFonts w:ascii="Cascadia Code ExtraLight" w:eastAsia="Times New Roman" w:hAnsi="Cascadia Code ExtraLight" w:cs="Times New Roman"/>
+          <w:color w:val="D4D4D4"/>
+          <w:kern w:val="0"/>
+          <w:sz w:val="18"/>
+          <w:szCs w:val="18"/>
+          <w:lang w:val="en-GB"/>
+          <w14:ligatures w14:val="none"/>
+        </w:rPr>
+        <w:t xml:space="preserve">, </w:t>
+      </w:r>
+      <w:r>
+        <w:rPr>
+          <w:rFonts w:ascii="Cascadia Code ExtraLight" w:eastAsia="Times New Roman" w:hAnsi="Cascadia Code ExtraLight" w:cs="Times New Roman"/>
+          <w:color w:val="B5CEA8"/>
+          <w:kern w:val="0"/>
+          <w:sz w:val="18"/>
+          <w:szCs w:val="18"/>
+          <w:lang w:val="en-GB"/>
+          <w14:ligatures w14:val="none"/>
+        </w:rPr>
+        <w:t>16</w:t>
+      </w:r>
+      <w:r>
+        <w:rPr>
+          <w:rFonts w:ascii="Cascadia Code ExtraLight" w:eastAsia="Times New Roman" w:hAnsi="Cascadia Code ExtraLight" w:cs="Times New Roman"/>
+          <w:color w:val="D4D4D4"/>
+          <w:kern w:val="0"/>
+          <w:sz w:val="18"/>
+          <w:szCs w:val="18"/>
+          <w:lang w:val="en-GB"/>
+          <w14:ligatures w14:val="none"/>
+        </w:rPr>
+        <w:t>), Path(</w:t>
+      </w:r>
+      <w:r>
+        <w:rPr>
+          <w:rFonts w:ascii="Cascadia Code ExtraLight" w:eastAsia="Times New Roman" w:hAnsi="Cascadia Code ExtraLight" w:cs="Times New Roman"/>
+          <w:color w:val="CE9178"/>
+          <w:kern w:val="0"/>
+          <w:sz w:val="18"/>
+          <w:szCs w:val="18"/>
+          <w:lang w:val="en-GB"/>
+          <w14:ligatures w14:val="none"/>
+        </w:rPr>
+        <w:t>"ui"</w:t>
+      </w:r>
+      <w:r>
+        <w:rPr>
+          <w:rFonts w:ascii="Cascadia Code ExtraLight" w:eastAsia="Times New Roman" w:hAnsi="Cascadia Code ExtraLight" w:cs="Times New Roman"/>
+          <w:color w:val="D4D4D4"/>
+          <w:kern w:val="0"/>
+          <w:sz w:val="18"/>
+          <w:szCs w:val="18"/>
+          <w:lang w:val="en-GB"/>
+          <w14:ligatures w14:val="none"/>
+        </w:rPr>
+        <w:t xml:space="preserve">) / </w:t>
+      </w:r>
+      <w:r>
+        <w:rPr>
+          <w:rFonts w:ascii="Cascadia Code ExtraLight" w:eastAsia="Times New Roman" w:hAnsi="Cascadia Code ExtraLight" w:cs="Times New Roman"/>
+          <w:color w:val="CE9178"/>
+          <w:kern w:val="0"/>
+          <w:sz w:val="18"/>
+          <w:szCs w:val="18"/>
+          <w:lang w:val="en-GB"/>
+          <w14:ligatures w14:val="none"/>
+        </w:rPr>
+        <w:t>"kluc.png"</w:t>
+      </w:r>
+      <w:r>
+        <w:rPr>
+          <w:rFonts w:ascii="Cascadia Code ExtraLight" w:eastAsia="Times New Roman" w:hAnsi="Cascadia Code ExtraLight" w:cs="Times New Roman"/>
+          <w:color w:val="D4D4D4"/>
+          <w:kern w:val="0"/>
+          <w:sz w:val="18"/>
+          <w:szCs w:val="18"/>
+          <w:lang w:val="en-GB"/>
+          <w14:ligatures w14:val="none"/>
+        </w:rPr>
+        <w:t>)</w:t>
+      </w:r>
+    </w:p>
+    <w:p>
+      <w:pPr>
+        <w:shd w:val="clear" w:color="auto" w:fill="1E1E1E"/>
+        <w:spacing w:after="0" w:line="270" w:lineRule="atLeast"/>
+        <w:rPr>
+          <w:rFonts w:ascii="Cascadia Code ExtraLight" w:eastAsia="Times New Roman" w:hAnsi="Cascadia Code ExtraLight" w:cs="Times New Roman"/>
+          <w:color w:val="D4D4D4"/>
+          <w:kern w:val="0"/>
+          <w:sz w:val="18"/>
+          <w:szCs w:val="18"/>
+          <w:lang w:val="en-GB"/>
+          <w14:ligatures w14:val="none"/>
+        </w:rPr>
+      </w:pPr>
+      <w:r>
+        <w:rPr>
+          <w:rFonts w:ascii="Cascadia Code ExtraLight" w:eastAsia="Times New Roman" w:hAnsi="Cascadia Code ExtraLight" w:cs="Times New Roman"/>
+          <w:color w:val="D4D4D4"/>
+          <w:kern w:val="0"/>
+          <w:sz w:val="18"/>
+          <w:szCs w:val="18"/>
+          <w:lang w:val="en-GB"/>
+          <w14:ligatures w14:val="none"/>
+        </w:rPr>
+        <w:t xml:space="preserve">        </w:t>
+      </w:r>
+      <w:r>
+        <w:rPr>
+          <w:rFonts w:ascii="Cascadia Code ExtraLight" w:eastAsia="Times New Roman" w:hAnsi="Cascadia Code ExtraLight" w:cs="Times New Roman"/>
+          <w:color w:val="569CD6"/>
+          <w:kern w:val="0"/>
+          <w:sz w:val="18"/>
+          <w:szCs w:val="18"/>
+          <w:lang w:val="en-GB"/>
+          <w14:ligatures w14:val="none"/>
+        </w:rPr>
+        <w:t>self</w:t>
+      </w:r>
+      <w:r>
+        <w:rPr>
+          <w:rFonts w:ascii="Cascadia Code ExtraLight" w:eastAsia="Times New Roman" w:hAnsi="Cascadia Code ExtraLight" w:cs="Times New Roman"/>
+          <w:color w:val="D4D4D4"/>
+          <w:kern w:val="0"/>
+          <w:sz w:val="18"/>
+          <w:szCs w:val="18"/>
+          <w:lang w:val="en-GB"/>
+          <w14:ligatures w14:val="none"/>
+        </w:rPr>
+        <w:t xml:space="preserve">.visible = </w:t>
+      </w:r>
+      <w:r>
+        <w:rPr>
+          <w:rFonts w:ascii="Cascadia Code ExtraLight" w:eastAsia="Times New Roman" w:hAnsi="Cascadia Code ExtraLight" w:cs="Times New Roman"/>
+          <w:color w:val="569CD6"/>
+          <w:kern w:val="0"/>
+          <w:sz w:val="18"/>
+          <w:szCs w:val="18"/>
+          <w:lang w:val="en-GB"/>
+          <w14:ligatures w14:val="none"/>
+        </w:rPr>
+        <w:t>False</w:t>
+      </w:r>
+    </w:p>
+    <w:p>
+      <w:pPr>
+        <w:shd w:val="clear" w:color="auto" w:fill="1E1E1E"/>
+        <w:spacing w:after="0" w:line="270" w:lineRule="atLeast"/>
+        <w:rPr>
+          <w:rFonts w:ascii="Cascadia Code ExtraLight" w:eastAsia="Times New Roman" w:hAnsi="Cascadia Code ExtraLight" w:cs="Times New Roman"/>
+          <w:color w:val="D4D4D4"/>
+          <w:kern w:val="0"/>
+          <w:sz w:val="18"/>
+          <w:szCs w:val="18"/>
+          <w:lang w:val="en-GB"/>
+          <w14:ligatures w14:val="none"/>
+        </w:rPr>
+      </w:pPr>
     </w:p>
     <w:p>
       <w:pPr>
@@ -6839,6 +8714,342 @@
       <w:r>
         <w:rPr>
           <w:rFonts w:ascii="Cascadia Code ExtraLight" w:eastAsia="Times New Roman" w:hAnsi="Cascadia Code ExtraLight" w:cs="Times New Roman"/>
+          <w:color w:val="569CD6"/>
+          <w:kern w:val="0"/>
+          <w:sz w:val="18"/>
+          <w:szCs w:val="18"/>
+          <w:lang w:val="en-GB"/>
+          <w14:ligatures w14:val="none"/>
+        </w:rPr>
+        <w:t>def</w:t>
+      </w:r>
+      <w:r>
+        <w:rPr>
+          <w:rFonts w:ascii="Cascadia Code ExtraLight" w:eastAsia="Times New Roman" w:hAnsi="Cascadia Code ExtraLight" w:cs="Times New Roman"/>
+          <w:color w:val="D4D4D4"/>
+          <w:kern w:val="0"/>
+          <w:sz w:val="18"/>
+          <w:szCs w:val="18"/>
+          <w:lang w:val="en-GB"/>
+          <w14:ligatures w14:val="none"/>
+        </w:rPr>
+        <w:t xml:space="preserve"> </w:t>
+      </w:r>
+      <w:r>
+        <w:rPr>
+          <w:rFonts w:ascii="Cascadia Code ExtraLight" w:eastAsia="Times New Roman" w:hAnsi="Cascadia Code ExtraLight" w:cs="Times New Roman"/>
+          <w:color w:val="DCDCAA"/>
+          <w:kern w:val="0"/>
+          <w:sz w:val="18"/>
+          <w:szCs w:val="18"/>
+          <w:lang w:val="en-GB"/>
+          <w14:ligatures w14:val="none"/>
+        </w:rPr>
+        <w:t>update</w:t>
+      </w:r>
+      <w:r>
+        <w:rPr>
+          <w:rFonts w:ascii="Cascadia Code ExtraLight" w:eastAsia="Times New Roman" w:hAnsi="Cascadia Code ExtraLight" w:cs="Times New Roman"/>
+          <w:color w:val="D4D4D4"/>
+          <w:kern w:val="0"/>
+          <w:sz w:val="18"/>
+          <w:szCs w:val="18"/>
+          <w:lang w:val="en-GB"/>
+          <w14:ligatures w14:val="none"/>
+        </w:rPr>
+        <w:t>(</w:t>
+      </w:r>
+      <w:r>
+        <w:rPr>
+          <w:rFonts w:ascii="Cascadia Code ExtraLight" w:eastAsia="Times New Roman" w:hAnsi="Cascadia Code ExtraLight" w:cs="Times New Roman"/>
+          <w:color w:val="9CDCFE"/>
+          <w:kern w:val="0"/>
+          <w:sz w:val="18"/>
+          <w:szCs w:val="18"/>
+          <w:lang w:val="en-GB"/>
+          <w14:ligatures w14:val="none"/>
+        </w:rPr>
+        <w:t>self</w:t>
+      </w:r>
+      <w:r>
+        <w:rPr>
+          <w:rFonts w:ascii="Cascadia Code ExtraLight" w:eastAsia="Times New Roman" w:hAnsi="Cascadia Code ExtraLight" w:cs="Times New Roman"/>
+          <w:color w:val="D4D4D4"/>
+          <w:kern w:val="0"/>
+          <w:sz w:val="18"/>
+          <w:szCs w:val="18"/>
+          <w:lang w:val="en-GB"/>
+          <w14:ligatures w14:val="none"/>
+        </w:rPr>
+        <w:t xml:space="preserve">, </w:t>
+      </w:r>
+      <w:r>
+        <w:rPr>
+          <w:rFonts w:ascii="Cascadia Code ExtraLight" w:eastAsia="Times New Roman" w:hAnsi="Cascadia Code ExtraLight" w:cs="Times New Roman"/>
+          <w:color w:val="9CDCFE"/>
+          <w:kern w:val="0"/>
+          <w:sz w:val="18"/>
+          <w:szCs w:val="18"/>
+          <w:lang w:val="en-GB"/>
+          <w14:ligatures w14:val="none"/>
+        </w:rPr>
+        <w:t>ma_kluc</w:t>
+      </w:r>
+      <w:r>
+        <w:rPr>
+          <w:rFonts w:ascii="Cascadia Code ExtraLight" w:eastAsia="Times New Roman" w:hAnsi="Cascadia Code ExtraLight" w:cs="Times New Roman"/>
+          <w:color w:val="D4D4D4"/>
+          <w:kern w:val="0"/>
+          <w:sz w:val="18"/>
+          <w:szCs w:val="18"/>
+          <w:lang w:val="en-GB"/>
+          <w14:ligatures w14:val="none"/>
+        </w:rPr>
+        <w:t xml:space="preserve">: </w:t>
+      </w:r>
+      <w:r>
+        <w:rPr>
+          <w:rFonts w:ascii="Cascadia Code ExtraLight" w:eastAsia="Times New Roman" w:hAnsi="Cascadia Code ExtraLight" w:cs="Times New Roman"/>
+          <w:color w:val="4EC9B0"/>
+          <w:kern w:val="0"/>
+          <w:sz w:val="18"/>
+          <w:szCs w:val="18"/>
+          <w:lang w:val="en-GB"/>
+          <w14:ligatures w14:val="none"/>
+        </w:rPr>
+        <w:t>bool</w:t>
+      </w:r>
+      <w:r>
+        <w:rPr>
+          <w:rFonts w:ascii="Cascadia Code ExtraLight" w:eastAsia="Times New Roman" w:hAnsi="Cascadia Code ExtraLight" w:cs="Times New Roman"/>
+          <w:color w:val="D4D4D4"/>
+          <w:kern w:val="0"/>
+          <w:sz w:val="18"/>
+          <w:szCs w:val="18"/>
+          <w:lang w:val="en-GB"/>
+          <w14:ligatures w14:val="none"/>
+        </w:rPr>
+        <w:t>):</w:t>
+      </w:r>
+    </w:p>
+    <w:p>
+      <w:pPr>
+        <w:shd w:val="clear" w:color="auto" w:fill="1E1E1E"/>
+        <w:spacing w:after="0" w:line="270" w:lineRule="atLeast"/>
+        <w:rPr>
+          <w:rFonts w:ascii="Cascadia Code ExtraLight" w:eastAsia="Times New Roman" w:hAnsi="Cascadia Code ExtraLight" w:cs="Times New Roman"/>
+          <w:color w:val="D4D4D4"/>
+          <w:kern w:val="0"/>
+          <w:sz w:val="18"/>
+          <w:szCs w:val="18"/>
+          <w:lang w:val="en-GB"/>
+          <w14:ligatures w14:val="none"/>
+        </w:rPr>
+      </w:pPr>
+      <w:r>
+        <w:rPr>
+          <w:rFonts w:ascii="Cascadia Code ExtraLight" w:eastAsia="Times New Roman" w:hAnsi="Cascadia Code ExtraLight" w:cs="Times New Roman"/>
+          <w:color w:val="D4D4D4"/>
+          <w:kern w:val="0"/>
+          <w:sz w:val="18"/>
+          <w:szCs w:val="18"/>
+          <w:lang w:val="en-GB"/>
+          <w14:ligatures w14:val="none"/>
+        </w:rPr>
+        <w:t xml:space="preserve">        </w:t>
+      </w:r>
+      <w:r>
+        <w:rPr>
+          <w:rFonts w:ascii="Cascadia Code ExtraLight" w:eastAsia="Times New Roman" w:hAnsi="Cascadia Code ExtraLight" w:cs="Times New Roman"/>
+          <w:color w:val="569CD6"/>
+          <w:kern w:val="0"/>
+          <w:sz w:val="18"/>
+          <w:szCs w:val="18"/>
+          <w:lang w:val="en-GB"/>
+          <w14:ligatures w14:val="none"/>
+        </w:rPr>
+        <w:t>self</w:t>
+      </w:r>
+      <w:r>
+        <w:rPr>
+          <w:rFonts w:ascii="Cascadia Code ExtraLight" w:eastAsia="Times New Roman" w:hAnsi="Cascadia Code ExtraLight" w:cs="Times New Roman"/>
+          <w:color w:val="D4D4D4"/>
+          <w:kern w:val="0"/>
+          <w:sz w:val="18"/>
+          <w:szCs w:val="18"/>
+          <w:lang w:val="en-GB"/>
+          <w14:ligatures w14:val="none"/>
+        </w:rPr>
+        <w:t>.visible = ma_kluc</w:t>
+      </w:r>
+    </w:p>
+    <w:p>
+      <w:pPr>
+        <w:shd w:val="clear" w:color="auto" w:fill="1E1E1E"/>
+        <w:spacing w:after="0" w:line="270" w:lineRule="atLeast"/>
+        <w:rPr>
+          <w:rFonts w:ascii="Cascadia Code ExtraLight" w:eastAsia="Times New Roman" w:hAnsi="Cascadia Code ExtraLight" w:cs="Times New Roman"/>
+          <w:color w:val="D4D4D4"/>
+          <w:kern w:val="0"/>
+          <w:sz w:val="18"/>
+          <w:szCs w:val="18"/>
+          <w:lang w:val="en-GB"/>
+          <w14:ligatures w14:val="none"/>
+        </w:rPr>
+      </w:pPr>
+    </w:p>
+    <w:p>
+      <w:pPr>
+        <w:shd w:val="clear" w:color="auto" w:fill="1E1E1E"/>
+        <w:spacing w:after="0" w:line="270" w:lineRule="atLeast"/>
+        <w:rPr>
+          <w:rFonts w:ascii="Cascadia Code ExtraLight" w:eastAsia="Times New Roman" w:hAnsi="Cascadia Code ExtraLight" w:cs="Times New Roman"/>
+          <w:color w:val="D4D4D4"/>
+          <w:kern w:val="0"/>
+          <w:sz w:val="18"/>
+          <w:szCs w:val="18"/>
+          <w:lang w:val="en-GB"/>
+          <w14:ligatures w14:val="none"/>
+        </w:rPr>
+      </w:pPr>
+      <w:r>
+        <w:rPr>
+          <w:rFonts w:ascii="Cascadia Code ExtraLight" w:eastAsia="Times New Roman" w:hAnsi="Cascadia Code ExtraLight" w:cs="Times New Roman"/>
+          <w:color w:val="D4D4D4"/>
+          <w:kern w:val="0"/>
+          <w:sz w:val="18"/>
+          <w:szCs w:val="18"/>
+          <w:lang w:val="en-GB"/>
+          <w14:ligatures w14:val="none"/>
+        </w:rPr>
+        <w:t xml:space="preserve">    </w:t>
+      </w:r>
+      <w:r>
+        <w:rPr>
+          <w:rFonts w:ascii="Cascadia Code ExtraLight" w:eastAsia="Times New Roman" w:hAnsi="Cascadia Code ExtraLight" w:cs="Times New Roman"/>
+          <w:color w:val="569CD6"/>
+          <w:kern w:val="0"/>
+          <w:sz w:val="18"/>
+          <w:szCs w:val="18"/>
+          <w:lang w:val="en-GB"/>
+          <w14:ligatures w14:val="none"/>
+        </w:rPr>
+        <w:t>def</w:t>
+      </w:r>
+      <w:r>
+        <w:rPr>
+          <w:rFonts w:ascii="Cascadia Code ExtraLight" w:eastAsia="Times New Roman" w:hAnsi="Cascadia Code ExtraLight" w:cs="Times New Roman"/>
+          <w:color w:val="D4D4D4"/>
+          <w:kern w:val="0"/>
+          <w:sz w:val="18"/>
+          <w:szCs w:val="18"/>
+          <w:lang w:val="en-GB"/>
+          <w14:ligatures w14:val="none"/>
+        </w:rPr>
+        <w:t xml:space="preserve"> </w:t>
+      </w:r>
+      <w:r>
+        <w:rPr>
+          <w:rFonts w:ascii="Cascadia Code ExtraLight" w:eastAsia="Times New Roman" w:hAnsi="Cascadia Code ExtraLight" w:cs="Times New Roman"/>
+          <w:color w:val="DCDCAA"/>
+          <w:kern w:val="0"/>
+          <w:sz w:val="18"/>
+          <w:szCs w:val="18"/>
+          <w:lang w:val="en-GB"/>
+          <w14:ligatures w14:val="none"/>
+        </w:rPr>
+        <w:t>draw</w:t>
+      </w:r>
+      <w:r>
+        <w:rPr>
+          <w:rFonts w:ascii="Cascadia Code ExtraLight" w:eastAsia="Times New Roman" w:hAnsi="Cascadia Code ExtraLight" w:cs="Times New Roman"/>
+          <w:color w:val="D4D4D4"/>
+          <w:kern w:val="0"/>
+          <w:sz w:val="18"/>
+          <w:szCs w:val="18"/>
+          <w:lang w:val="en-GB"/>
+          <w14:ligatures w14:val="none"/>
+        </w:rPr>
+        <w:t>(</w:t>
+      </w:r>
+      <w:r>
+        <w:rPr>
+          <w:rFonts w:ascii="Cascadia Code ExtraLight" w:eastAsia="Times New Roman" w:hAnsi="Cascadia Code ExtraLight" w:cs="Times New Roman"/>
+          <w:color w:val="9CDCFE"/>
+          <w:kern w:val="0"/>
+          <w:sz w:val="18"/>
+          <w:szCs w:val="18"/>
+          <w:lang w:val="en-GB"/>
+          <w14:ligatures w14:val="none"/>
+        </w:rPr>
+        <w:t>self</w:t>
+      </w:r>
+      <w:r>
+        <w:rPr>
+          <w:rFonts w:ascii="Cascadia Code ExtraLight" w:eastAsia="Times New Roman" w:hAnsi="Cascadia Code ExtraLight" w:cs="Times New Roman"/>
+          <w:color w:val="D4D4D4"/>
+          <w:kern w:val="0"/>
+          <w:sz w:val="18"/>
+          <w:szCs w:val="18"/>
+          <w:lang w:val="en-GB"/>
+          <w14:ligatures w14:val="none"/>
+        </w:rPr>
+        <w:t xml:space="preserve">, </w:t>
+      </w:r>
+      <w:r>
+        <w:rPr>
+          <w:rFonts w:ascii="Cascadia Code ExtraLight" w:eastAsia="Times New Roman" w:hAnsi="Cascadia Code ExtraLight" w:cs="Times New Roman"/>
+          <w:color w:val="9CDCFE"/>
+          <w:kern w:val="0"/>
+          <w:sz w:val="18"/>
+          <w:szCs w:val="18"/>
+          <w:lang w:val="en-GB"/>
+          <w14:ligatures w14:val="none"/>
+        </w:rPr>
+        <w:t>surface</w:t>
+      </w:r>
+      <w:r>
+        <w:rPr>
+          <w:rFonts w:ascii="Cascadia Code ExtraLight" w:eastAsia="Times New Roman" w:hAnsi="Cascadia Code ExtraLight" w:cs="Times New Roman"/>
+          <w:color w:val="D4D4D4"/>
+          <w:kern w:val="0"/>
+          <w:sz w:val="18"/>
+          <w:szCs w:val="18"/>
+          <w:lang w:val="en-GB"/>
+          <w14:ligatures w14:val="none"/>
+        </w:rPr>
+        <w:t>: pygame.Surface):</w:t>
+      </w:r>
+    </w:p>
+    <w:p>
+      <w:pPr>
+        <w:shd w:val="clear" w:color="auto" w:fill="1E1E1E"/>
+        <w:spacing w:after="0" w:line="270" w:lineRule="atLeast"/>
+        <w:rPr>
+          <w:rFonts w:ascii="Cascadia Code ExtraLight" w:eastAsia="Times New Roman" w:hAnsi="Cascadia Code ExtraLight" w:cs="Times New Roman"/>
+          <w:color w:val="D4D4D4"/>
+          <w:kern w:val="0"/>
+          <w:sz w:val="18"/>
+          <w:szCs w:val="18"/>
+          <w:lang w:val="en-GB"/>
+          <w14:ligatures w14:val="none"/>
+        </w:rPr>
+      </w:pPr>
+      <w:r>
+        <w:rPr>
+          <w:rFonts w:ascii="Cascadia Code ExtraLight" w:eastAsia="Times New Roman" w:hAnsi="Cascadia Code ExtraLight" w:cs="Times New Roman"/>
+          <w:color w:val="D4D4D4"/>
+          <w:kern w:val="0"/>
+          <w:sz w:val="18"/>
+          <w:szCs w:val="18"/>
+          <w:lang w:val="en-GB"/>
+          <w14:ligatures w14:val="none"/>
+        </w:rPr>
+        <w:t xml:space="preserve">        </w:t>
+      </w:r>
+      <w:r>
+        <w:rPr>
+          <w:rFonts w:ascii="Cascadia Code ExtraLight" w:eastAsia="Times New Roman" w:hAnsi="Cascadia Code ExtraLight" w:cs="Times New Roman"/>
           <w:color w:val="C586C0"/>
           <w:kern w:val="0"/>
           <w:sz w:val="18"/>
@@ -6846,19 +9057,19 @@
           <w:lang w:val="en-GB"/>
           <w14:ligatures w14:val="none"/>
         </w:rPr>
-        <w:t>for</w:t>
-      </w:r>
-      <w:r>
-        <w:rPr>
-          <w:rFonts w:ascii="Cascadia Code ExtraLight" w:eastAsia="Times New Roman" w:hAnsi="Cascadia Code ExtraLight" w:cs="Times New Roman"/>
-          <w:color w:val="D4D4D4"/>
-          <w:kern w:val="0"/>
-          <w:sz w:val="18"/>
-          <w:szCs w:val="18"/>
-          <w:lang w:val="en-GB"/>
-          <w14:ligatures w14:val="none"/>
-        </w:rPr>
-        <w:t xml:space="preserve"> sprite </w:t>
+        <w:t>if</w:t>
+      </w:r>
+      <w:r>
+        <w:rPr>
+          <w:rFonts w:ascii="Cascadia Code ExtraLight" w:eastAsia="Times New Roman" w:hAnsi="Cascadia Code ExtraLight" w:cs="Times New Roman"/>
+          <w:color w:val="D4D4D4"/>
+          <w:kern w:val="0"/>
+          <w:sz w:val="18"/>
+          <w:szCs w:val="18"/>
+          <w:lang w:val="en-GB"/>
+          <w14:ligatures w14:val="none"/>
+        </w:rPr>
+        <w:t xml:space="preserve"> </w:t>
       </w:r>
       <w:r>
         <w:rPr>
@@ -6870,70 +9081,46 @@
           <w:lang w:val="en-GB"/>
           <w14:ligatures w14:val="none"/>
         </w:rPr>
-        <w:t>in</w:t>
-      </w:r>
-      <w:r>
-        <w:rPr>
-          <w:rFonts w:ascii="Cascadia Code ExtraLight" w:eastAsia="Times New Roman" w:hAnsi="Cascadia Code ExtraLight" w:cs="Times New Roman"/>
-          <w:color w:val="D4D4D4"/>
-          <w:kern w:val="0"/>
-          <w:sz w:val="18"/>
-          <w:szCs w:val="18"/>
-          <w:lang w:val="en-GB"/>
-          <w14:ligatures w14:val="none"/>
-        </w:rPr>
-        <w:t xml:space="preserve"> </w:t>
-      </w:r>
-      <w:r>
-        <w:rPr>
-          <w:rFonts w:ascii="Cascadia Code ExtraLight" w:eastAsia="Times New Roman" w:hAnsi="Cascadia Code ExtraLight" w:cs="Times New Roman"/>
-          <w:color w:val="DCDCAA"/>
-          <w:kern w:val="0"/>
-          <w:sz w:val="18"/>
-          <w:szCs w:val="18"/>
-          <w:lang w:val="en-GB"/>
-          <w14:ligatures w14:val="none"/>
-        </w:rPr>
-        <w:t>sorted</w:t>
-      </w:r>
-      <w:r>
-        <w:rPr>
-          <w:rFonts w:ascii="Cascadia Code ExtraLight" w:eastAsia="Times New Roman" w:hAnsi="Cascadia Code ExtraLight" w:cs="Times New Roman"/>
-          <w:color w:val="D4D4D4"/>
-          <w:kern w:val="0"/>
-          <w:sz w:val="18"/>
-          <w:szCs w:val="18"/>
-          <w:lang w:val="en-GB"/>
-          <w14:ligatures w14:val="none"/>
-        </w:rPr>
-        <w:t>(</w:t>
-      </w:r>
-    </w:p>
-    <w:p>
-      <w:pPr>
-        <w:shd w:val="clear" w:color="auto" w:fill="1E1E1E"/>
-        <w:spacing w:after="0" w:line="270" w:lineRule="atLeast"/>
-        <w:rPr>
-          <w:rFonts w:ascii="Cascadia Code ExtraLight" w:eastAsia="Times New Roman" w:hAnsi="Cascadia Code ExtraLight" w:cs="Times New Roman"/>
-          <w:color w:val="D4D4D4"/>
-          <w:kern w:val="0"/>
-          <w:sz w:val="18"/>
-          <w:szCs w:val="18"/>
-          <w:lang w:val="en-GB"/>
-          <w14:ligatures w14:val="none"/>
-        </w:rPr>
-      </w:pPr>
-      <w:r>
-        <w:rPr>
-          <w:rFonts w:ascii="Cascadia Code ExtraLight" w:eastAsia="Times New Roman" w:hAnsi="Cascadia Code ExtraLight" w:cs="Times New Roman"/>
-          <w:color w:val="D4D4D4"/>
-          <w:kern w:val="0"/>
-          <w:sz w:val="18"/>
-          <w:szCs w:val="18"/>
-          <w:lang w:val="en-GB"/>
-          <w14:ligatures w14:val="none"/>
-        </w:rPr>
-        <w:t xml:space="preserve">        </w:t>
+        <w:t>self</w:t>
+      </w:r>
+      <w:r>
+        <w:rPr>
+          <w:rFonts w:ascii="Cascadia Code ExtraLight" w:eastAsia="Times New Roman" w:hAnsi="Cascadia Code ExtraLight" w:cs="Times New Roman"/>
+          <w:color w:val="D4D4D4"/>
+          <w:kern w:val="0"/>
+          <w:sz w:val="18"/>
+          <w:szCs w:val="18"/>
+          <w:lang w:val="en-GB"/>
+          <w14:ligatures w14:val="none"/>
+        </w:rPr>
+        <w:t>.visible:</w:t>
+      </w:r>
+    </w:p>
+    <w:p>
+      <w:pPr>
+        <w:shd w:val="clear" w:color="auto" w:fill="1E1E1E"/>
+        <w:spacing w:after="0" w:line="270" w:lineRule="atLeast"/>
+        <w:rPr>
+          <w:rFonts w:ascii="Cascadia Code ExtraLight" w:eastAsia="Times New Roman" w:hAnsi="Cascadia Code ExtraLight" w:cs="Times New Roman"/>
+          <w:color w:val="D4D4D4"/>
+          <w:kern w:val="0"/>
+          <w:sz w:val="18"/>
+          <w:szCs w:val="18"/>
+          <w:lang w:val="en-GB"/>
+          <w14:ligatures w14:val="none"/>
+        </w:rPr>
+      </w:pPr>
+      <w:r>
+        <w:rPr>
+          <w:rFonts w:ascii="Cascadia Code ExtraLight" w:eastAsia="Times New Roman" w:hAnsi="Cascadia Code ExtraLight" w:cs="Times New Roman"/>
+          <w:color w:val="D4D4D4"/>
+          <w:kern w:val="0"/>
+          <w:sz w:val="18"/>
+          <w:szCs w:val="18"/>
+          <w:lang w:val="en-GB"/>
+          <w14:ligatures w14:val="none"/>
+        </w:rPr>
+        <w:t xml:space="preserve">            surface.blit(</w:t>
       </w:r>
       <w:r>
         <w:rPr>
@@ -6957,58 +9144,7 @@
           <w:lang w:val="en-GB"/>
           <w14:ligatures w14:val="none"/>
         </w:rPr>
-        <w:t>.sprites(),</w:t>
-      </w:r>
-    </w:p>
-    <w:p>
-      <w:pPr>
-        <w:shd w:val="clear" w:color="auto" w:fill="1E1E1E"/>
-        <w:spacing w:after="0" w:line="270" w:lineRule="atLeast"/>
-        <w:rPr>
-          <w:rFonts w:ascii="Cascadia Code ExtraLight" w:eastAsia="Times New Roman" w:hAnsi="Cascadia Code ExtraLight" w:cs="Times New Roman"/>
-          <w:color w:val="D4D4D4"/>
-          <w:kern w:val="0"/>
-          <w:sz w:val="18"/>
-          <w:szCs w:val="18"/>
-          <w:lang w:val="en-GB"/>
-          <w14:ligatures w14:val="none"/>
-        </w:rPr>
-      </w:pPr>
-      <w:r>
-        <w:rPr>
-          <w:rFonts w:ascii="Cascadia Code ExtraLight" w:eastAsia="Times New Roman" w:hAnsi="Cascadia Code ExtraLight" w:cs="Times New Roman"/>
-          <w:color w:val="D4D4D4"/>
-          <w:kern w:val="0"/>
-          <w:sz w:val="18"/>
-          <w:szCs w:val="18"/>
-          <w:lang w:val="en-GB"/>
-          <w14:ligatures w14:val="none"/>
-        </w:rPr>
-        <w:t xml:space="preserve">        </w:t>
-      </w:r>
-      <w:r>
-        <w:rPr>
-          <w:rFonts w:ascii="Cascadia Code ExtraLight" w:eastAsia="Times New Roman" w:hAnsi="Cascadia Code ExtraLight" w:cs="Times New Roman"/>
-          <w:color w:val="9CDCFE"/>
-          <w:kern w:val="0"/>
-          <w:sz w:val="18"/>
-          <w:szCs w:val="18"/>
-          <w:lang w:val="en-GB"/>
-          <w14:ligatures w14:val="none"/>
-        </w:rPr>
-        <w:t>key</w:t>
-      </w:r>
-      <w:r>
-        <w:rPr>
-          <w:rFonts w:ascii="Cascadia Code ExtraLight" w:eastAsia="Times New Roman" w:hAnsi="Cascadia Code ExtraLight" w:cs="Times New Roman"/>
-          <w:color w:val="D4D4D4"/>
-          <w:kern w:val="0"/>
-          <w:sz w:val="18"/>
-          <w:szCs w:val="18"/>
-          <w:lang w:val="en-GB"/>
-          <w14:ligatures w14:val="none"/>
-        </w:rPr>
-        <w:t>=</w:t>
+        <w:t xml:space="preserve">.image, </w:t>
       </w:r>
       <w:r>
         <w:rPr>
@@ -7020,489 +9156,217 @@
           <w:lang w:val="en-GB"/>
           <w14:ligatures w14:val="none"/>
         </w:rPr>
-        <w:t>lambda</w:t>
-      </w:r>
-      <w:r>
-        <w:rPr>
-          <w:rFonts w:ascii="Cascadia Code ExtraLight" w:eastAsia="Times New Roman" w:hAnsi="Cascadia Code ExtraLight" w:cs="Times New Roman"/>
-          <w:color w:val="D4D4D4"/>
-          <w:kern w:val="0"/>
-          <w:sz w:val="18"/>
-          <w:szCs w:val="18"/>
-          <w:lang w:val="en-GB"/>
-          <w14:ligatures w14:val="none"/>
-        </w:rPr>
-        <w:t xml:space="preserve"> </w:t>
-      </w:r>
-      <w:r>
-        <w:rPr>
-          <w:rFonts w:ascii="Cascadia Code ExtraLight" w:eastAsia="Times New Roman" w:hAnsi="Cascadia Code ExtraLight" w:cs="Times New Roman"/>
-          <w:color w:val="9CDCFE"/>
-          <w:kern w:val="0"/>
-          <w:sz w:val="18"/>
-          <w:szCs w:val="18"/>
-          <w:lang w:val="en-GB"/>
-          <w14:ligatures w14:val="none"/>
-        </w:rPr>
-        <w:t>sprite</w:t>
-      </w:r>
-      <w:r>
-        <w:rPr>
-          <w:rFonts w:ascii="Cascadia Code ExtraLight" w:eastAsia="Times New Roman" w:hAnsi="Cascadia Code ExtraLight" w:cs="Times New Roman"/>
-          <w:color w:val="D4D4D4"/>
-          <w:kern w:val="0"/>
-          <w:sz w:val="18"/>
-          <w:szCs w:val="18"/>
-          <w:lang w:val="en-GB"/>
-          <w14:ligatures w14:val="none"/>
-        </w:rPr>
-        <w:t>: [</w:t>
-      </w:r>
-    </w:p>
-    <w:p>
-      <w:pPr>
-        <w:shd w:val="clear" w:color="auto" w:fill="1E1E1E"/>
-        <w:spacing w:after="0" w:line="270" w:lineRule="atLeast"/>
-        <w:rPr>
-          <w:rFonts w:ascii="Cascadia Code ExtraLight" w:eastAsia="Times New Roman" w:hAnsi="Cascadia Code ExtraLight" w:cs="Times New Roman"/>
-          <w:color w:val="D4D4D4"/>
-          <w:kern w:val="0"/>
-          <w:sz w:val="18"/>
-          <w:szCs w:val="18"/>
-          <w:lang w:val="en-GB"/>
-          <w14:ligatures w14:val="none"/>
-        </w:rPr>
-      </w:pPr>
-      <w:r>
-        <w:rPr>
-          <w:rFonts w:ascii="Cascadia Code ExtraLight" w:eastAsia="Times New Roman" w:hAnsi="Cascadia Code ExtraLight" w:cs="Times New Roman"/>
-          <w:color w:val="D4D4D4"/>
-          <w:kern w:val="0"/>
-          <w:sz w:val="18"/>
-          <w:szCs w:val="18"/>
-          <w:lang w:val="en-GB"/>
-          <w14:ligatures w14:val="none"/>
-        </w:rPr>
-        <w:t xml:space="preserve">            </w:t>
-      </w:r>
-      <w:r>
-        <w:rPr>
-          <w:rFonts w:ascii="Cascadia Code ExtraLight" w:eastAsia="Times New Roman" w:hAnsi="Cascadia Code ExtraLight" w:cs="Times New Roman"/>
-          <w:color w:val="569CD6"/>
-          <w:kern w:val="0"/>
-          <w:sz w:val="18"/>
-          <w:szCs w:val="18"/>
-          <w:lang w:val="en-GB"/>
-          <w14:ligatures w14:val="none"/>
-        </w:rPr>
-        <w:t>not</w:t>
-      </w:r>
-      <w:r>
-        <w:rPr>
-          <w:rFonts w:ascii="Cascadia Code ExtraLight" w:eastAsia="Times New Roman" w:hAnsi="Cascadia Code ExtraLight" w:cs="Times New Roman"/>
-          <w:color w:val="D4D4D4"/>
-          <w:kern w:val="0"/>
-          <w:sz w:val="18"/>
-          <w:szCs w:val="18"/>
-          <w:lang w:val="en-GB"/>
-          <w14:ligatures w14:val="none"/>
-        </w:rPr>
-        <w:t xml:space="preserve"> </w:t>
-      </w:r>
-      <w:r>
-        <w:rPr>
-          <w:rFonts w:ascii="Cascadia Code ExtraLight" w:eastAsia="Times New Roman" w:hAnsi="Cascadia Code ExtraLight" w:cs="Times New Roman"/>
-          <w:color w:val="DCDCAA"/>
-          <w:kern w:val="0"/>
-          <w:sz w:val="18"/>
-          <w:szCs w:val="18"/>
-          <w:lang w:val="en-GB"/>
-          <w14:ligatures w14:val="none"/>
-        </w:rPr>
-        <w:t>isinstance</w:t>
-      </w:r>
-      <w:r>
-        <w:rPr>
-          <w:rFonts w:ascii="Cascadia Code ExtraLight" w:eastAsia="Times New Roman" w:hAnsi="Cascadia Code ExtraLight" w:cs="Times New Roman"/>
-          <w:color w:val="D4D4D4"/>
-          <w:kern w:val="0"/>
-          <w:sz w:val="18"/>
-          <w:szCs w:val="18"/>
-          <w:lang w:val="en-GB"/>
-          <w14:ligatures w14:val="none"/>
-        </w:rPr>
-        <w:t xml:space="preserve">(sprite, Podlaha),  </w:t>
-      </w:r>
-      <w:r>
-        <w:rPr>
-          <w:rFonts w:ascii="Cascadia Code ExtraLight" w:eastAsia="Times New Roman" w:hAnsi="Cascadia Code ExtraLight" w:cs="Times New Roman"/>
-          <w:color w:val="6A9955"/>
-          <w:kern w:val="0"/>
-          <w:sz w:val="18"/>
-          <w:szCs w:val="18"/>
-          <w:lang w:val="en-GB"/>
-          <w14:ligatures w14:val="none"/>
-        </w:rPr>
-        <w:t># Podlaha will be False (0), others True (1)</w:t>
-      </w:r>
-    </w:p>
-    <w:p>
-      <w:pPr>
-        <w:shd w:val="clear" w:color="auto" w:fill="1E1E1E"/>
-        <w:spacing w:after="0" w:line="270" w:lineRule="atLeast"/>
-        <w:rPr>
-          <w:rFonts w:ascii="Cascadia Code ExtraLight" w:eastAsia="Times New Roman" w:hAnsi="Cascadia Code ExtraLight" w:cs="Times New Roman"/>
-          <w:color w:val="D4D4D4"/>
-          <w:kern w:val="0"/>
-          <w:sz w:val="18"/>
-          <w:szCs w:val="18"/>
-          <w:lang w:val="en-GB"/>
-          <w14:ligatures w14:val="none"/>
-        </w:rPr>
-      </w:pPr>
-      <w:r>
-        <w:rPr>
-          <w:rFonts w:ascii="Cascadia Code ExtraLight" w:eastAsia="Times New Roman" w:hAnsi="Cascadia Code ExtraLight" w:cs="Times New Roman"/>
-          <w:color w:val="D4D4D4"/>
-          <w:kern w:val="0"/>
-          <w:sz w:val="18"/>
-          <w:szCs w:val="18"/>
-          <w:lang w:val="en-GB"/>
-          <w14:ligatures w14:val="none"/>
-        </w:rPr>
-        <w:t xml:space="preserve">            sprite.rect.y,</w:t>
-      </w:r>
-    </w:p>
-    <w:p>
-      <w:pPr>
-        <w:shd w:val="clear" w:color="auto" w:fill="1E1E1E"/>
-        <w:spacing w:after="0" w:line="270" w:lineRule="atLeast"/>
-        <w:rPr>
-          <w:rFonts w:ascii="Cascadia Code ExtraLight" w:eastAsia="Times New Roman" w:hAnsi="Cascadia Code ExtraLight" w:cs="Times New Roman"/>
-          <w:color w:val="D4D4D4"/>
-          <w:kern w:val="0"/>
-          <w:sz w:val="18"/>
-          <w:szCs w:val="18"/>
-          <w:lang w:val="en-GB"/>
-          <w14:ligatures w14:val="none"/>
-        </w:rPr>
-      </w:pPr>
-      <w:r>
-        <w:rPr>
-          <w:rFonts w:ascii="Cascadia Code ExtraLight" w:eastAsia="Times New Roman" w:hAnsi="Cascadia Code ExtraLight" w:cs="Times New Roman"/>
-          <w:color w:val="D4D4D4"/>
-          <w:kern w:val="0"/>
-          <w:sz w:val="18"/>
-          <w:szCs w:val="18"/>
-          <w:lang w:val="en-GB"/>
-          <w14:ligatures w14:val="none"/>
-        </w:rPr>
-        <w:t xml:space="preserve">        ],</w:t>
-      </w:r>
-    </w:p>
-    <w:p>
-      <w:pPr>
-        <w:shd w:val="clear" w:color="auto" w:fill="1E1E1E"/>
-        <w:spacing w:after="0" w:line="270" w:lineRule="atLeast"/>
-        <w:rPr>
-          <w:rFonts w:ascii="Cascadia Code ExtraLight" w:eastAsia="Times New Roman" w:hAnsi="Cascadia Code ExtraLight" w:cs="Times New Roman"/>
-          <w:color w:val="D4D4D4"/>
-          <w:kern w:val="0"/>
-          <w:sz w:val="18"/>
-          <w:szCs w:val="18"/>
-          <w:lang w:val="en-GB"/>
-          <w14:ligatures w14:val="none"/>
-        </w:rPr>
-      </w:pPr>
-      <w:r>
-        <w:rPr>
-          <w:rFonts w:ascii="Cascadia Code ExtraLight" w:eastAsia="Times New Roman" w:hAnsi="Cascadia Code ExtraLight" w:cs="Times New Roman"/>
-          <w:color w:val="D4D4D4"/>
-          <w:kern w:val="0"/>
-          <w:sz w:val="18"/>
-          <w:szCs w:val="18"/>
-          <w:lang w:val="en-GB"/>
-          <w14:ligatures w14:val="none"/>
-        </w:rPr>
-        <w:t xml:space="preserve">    ):</w:t>
-      </w:r>
-    </w:p>
-    <w:p>
-      <w:pPr>
-        <w:shd w:val="clear" w:color="auto" w:fill="1E1E1E"/>
-        <w:spacing w:after="0" w:line="270" w:lineRule="atLeast"/>
-        <w:rPr>
-          <w:rFonts w:ascii="Cascadia Code ExtraLight" w:eastAsia="Times New Roman" w:hAnsi="Cascadia Code ExtraLight" w:cs="Times New Roman"/>
-          <w:color w:val="D4D4D4"/>
-          <w:kern w:val="0"/>
-          <w:sz w:val="18"/>
-          <w:szCs w:val="18"/>
-          <w:lang w:val="en-GB"/>
-          <w14:ligatures w14:val="none"/>
-        </w:rPr>
-      </w:pPr>
-      <w:r>
-        <w:rPr>
-          <w:rFonts w:ascii="Cascadia Code ExtraLight" w:eastAsia="Times New Roman" w:hAnsi="Cascadia Code ExtraLight" w:cs="Times New Roman"/>
-          <w:color w:val="D4D4D4"/>
-          <w:kern w:val="0"/>
-          <w:sz w:val="18"/>
-          <w:szCs w:val="18"/>
-          <w:lang w:val="en-GB"/>
-          <w14:ligatures w14:val="none"/>
-        </w:rPr>
-        <w:t xml:space="preserve">        surface.blit(sprite.image, Kamera.aplikuj_na_sprite(sprite))</w:t>
-      </w:r>
-    </w:p>
-    <w:p>
-      <w:pPr>
-        <w:shd w:val="clear" w:color="auto" w:fill="1E1E1E"/>
-        <w:spacing w:after="0" w:line="270" w:lineRule="atLeast"/>
-        <w:rPr>
-          <w:rFonts w:ascii="Cascadia Code ExtraLight" w:eastAsia="Times New Roman" w:hAnsi="Cascadia Code ExtraLight" w:cs="Times New Roman"/>
-          <w:color w:val="D4D4D4"/>
-          <w:kern w:val="0"/>
-          <w:sz w:val="18"/>
-          <w:szCs w:val="18"/>
-          <w:lang w:val="en-GB"/>
-          <w14:ligatures w14:val="none"/>
-        </w:rPr>
-      </w:pPr>
-    </w:p>
-    <w:p>
-      <w:pPr>
-        <w:shd w:val="clear" w:color="auto" w:fill="1E1E1E"/>
-        <w:spacing w:after="0" w:line="270" w:lineRule="atLeast"/>
-        <w:rPr>
-          <w:rFonts w:ascii="Cascadia Code ExtraLight" w:eastAsia="Times New Roman" w:hAnsi="Cascadia Code ExtraLight" w:cs="Times New Roman"/>
-          <w:color w:val="D4D4D4"/>
-          <w:kern w:val="0"/>
-          <w:sz w:val="18"/>
-          <w:szCs w:val="18"/>
-          <w:lang w:val="en-GB"/>
-          <w14:ligatures w14:val="none"/>
-        </w:rPr>
-      </w:pPr>
-      <w:r>
-        <w:rPr>
-          <w:rFonts w:ascii="Cascadia Code ExtraLight" w:eastAsia="Times New Roman" w:hAnsi="Cascadia Code ExtraLight" w:cs="Times New Roman"/>
-          <w:color w:val="D4D4D4"/>
-          <w:kern w:val="0"/>
-          <w:sz w:val="18"/>
-          <w:szCs w:val="18"/>
-          <w:lang w:val="en-GB"/>
-          <w14:ligatures w14:val="none"/>
-        </w:rPr>
-        <w:t xml:space="preserve">        </w:t>
-      </w:r>
-      <w:r>
-        <w:rPr>
-          <w:rFonts w:ascii="Cascadia Code ExtraLight" w:eastAsia="Times New Roman" w:hAnsi="Cascadia Code ExtraLight" w:cs="Times New Roman"/>
-          <w:color w:val="C586C0"/>
-          <w:kern w:val="0"/>
-          <w:sz w:val="18"/>
-          <w:szCs w:val="18"/>
-          <w:lang w:val="en-GB"/>
-          <w14:ligatures w14:val="none"/>
-        </w:rPr>
-        <w:t>if</w:t>
-      </w:r>
-      <w:r>
-        <w:rPr>
-          <w:rFonts w:ascii="Cascadia Code ExtraLight" w:eastAsia="Times New Roman" w:hAnsi="Cascadia Code ExtraLight" w:cs="Times New Roman"/>
-          <w:color w:val="D4D4D4"/>
-          <w:kern w:val="0"/>
-          <w:sz w:val="18"/>
-          <w:szCs w:val="18"/>
-          <w:lang w:val="en-GB"/>
-          <w14:ligatures w14:val="none"/>
-        </w:rPr>
-        <w:t xml:space="preserve"> </w:t>
-      </w:r>
-      <w:r>
-        <w:rPr>
-          <w:rFonts w:ascii="Cascadia Code ExtraLight" w:eastAsia="Times New Roman" w:hAnsi="Cascadia Code ExtraLight" w:cs="Times New Roman"/>
-          <w:color w:val="DCDCAA"/>
-          <w:kern w:val="0"/>
-          <w:sz w:val="18"/>
-          <w:szCs w:val="18"/>
-          <w:lang w:val="en-GB"/>
-          <w14:ligatures w14:val="none"/>
-        </w:rPr>
-        <w:t>isinstance</w:t>
-      </w:r>
-      <w:r>
-        <w:rPr>
-          <w:rFonts w:ascii="Cascadia Code ExtraLight" w:eastAsia="Times New Roman" w:hAnsi="Cascadia Code ExtraLight" w:cs="Times New Roman"/>
-          <w:color w:val="D4D4D4"/>
-          <w:kern w:val="0"/>
-          <w:sz w:val="18"/>
-          <w:szCs w:val="18"/>
-          <w:lang w:val="en-GB"/>
-          <w14:ligatures w14:val="none"/>
-        </w:rPr>
-        <w:t>(sprite, SvetelnaEntita):</w:t>
-      </w:r>
-    </w:p>
-    <w:p>
-      <w:pPr>
-        <w:shd w:val="clear" w:color="auto" w:fill="1E1E1E"/>
-        <w:spacing w:after="0" w:line="270" w:lineRule="atLeast"/>
-        <w:rPr>
-          <w:rFonts w:ascii="Cascadia Code ExtraLight" w:eastAsia="Times New Roman" w:hAnsi="Cascadia Code ExtraLight" w:cs="Times New Roman"/>
-          <w:color w:val="D4D4D4"/>
-          <w:kern w:val="0"/>
-          <w:sz w:val="18"/>
-          <w:szCs w:val="18"/>
-          <w:lang w:val="en-GB"/>
-          <w14:ligatures w14:val="none"/>
-        </w:rPr>
-      </w:pPr>
-      <w:r>
-        <w:rPr>
-          <w:rFonts w:ascii="Cascadia Code ExtraLight" w:eastAsia="Times New Roman" w:hAnsi="Cascadia Code ExtraLight" w:cs="Times New Roman"/>
-          <w:color w:val="D4D4D4"/>
-          <w:kern w:val="0"/>
-          <w:sz w:val="18"/>
-          <w:szCs w:val="18"/>
-          <w:lang w:val="en-GB"/>
-          <w14:ligatures w14:val="none"/>
-        </w:rPr>
-        <w:t xml:space="preserve">            sprite.svetlo.aplikuj_na_tmu(tmavy_povrch)</w:t>
-      </w:r>
-    </w:p>
-    <w:p>
-      <w:pPr>
-        <w:shd w:val="clear" w:color="auto" w:fill="1E1E1E"/>
-        <w:spacing w:after="0" w:line="270" w:lineRule="atLeast"/>
-        <w:rPr>
-          <w:rFonts w:ascii="Cascadia Code ExtraLight" w:eastAsia="Times New Roman" w:hAnsi="Cascadia Code ExtraLight" w:cs="Times New Roman"/>
-          <w:color w:val="D4D4D4"/>
-          <w:kern w:val="0"/>
-          <w:sz w:val="18"/>
-          <w:szCs w:val="18"/>
-          <w:lang w:val="en-GB"/>
-          <w14:ligatures w14:val="none"/>
-        </w:rPr>
-      </w:pPr>
-    </w:p>
-    <w:p>
-      <w:pPr>
-        <w:shd w:val="clear" w:color="auto" w:fill="1E1E1E"/>
-        <w:spacing w:after="0" w:line="270" w:lineRule="atLeast"/>
-        <w:rPr>
-          <w:rFonts w:ascii="Cascadia Code ExtraLight" w:eastAsia="Times New Roman" w:hAnsi="Cascadia Code ExtraLight" w:cs="Times New Roman"/>
-          <w:color w:val="D4D4D4"/>
-          <w:kern w:val="0"/>
-          <w:sz w:val="18"/>
-          <w:szCs w:val="18"/>
-          <w:lang w:val="en-GB"/>
-          <w14:ligatures w14:val="none"/>
-        </w:rPr>
-      </w:pPr>
-      <w:r>
-        <w:rPr>
-          <w:rFonts w:ascii="Cascadia Code ExtraLight" w:eastAsia="Times New Roman" w:hAnsi="Cascadia Code ExtraLight" w:cs="Times New Roman"/>
-          <w:color w:val="D4D4D4"/>
-          <w:kern w:val="0"/>
-          <w:sz w:val="18"/>
-          <w:szCs w:val="18"/>
-          <w:lang w:val="en-GB"/>
-          <w14:ligatures w14:val="none"/>
-        </w:rPr>
-        <w:t xml:space="preserve">    surface.blit(tmavy_povrch, (</w:t>
-      </w:r>
-      <w:r>
-        <w:rPr>
-          <w:rFonts w:ascii="Cascadia Code ExtraLight" w:eastAsia="Times New Roman" w:hAnsi="Cascadia Code ExtraLight" w:cs="Times New Roman"/>
-          <w:color w:val="B5CEA8"/>
-          <w:kern w:val="0"/>
-          <w:sz w:val="18"/>
-          <w:szCs w:val="18"/>
-          <w:lang w:val="en-GB"/>
-          <w14:ligatures w14:val="none"/>
-        </w:rPr>
-        <w:t>0</w:t>
-      </w:r>
-      <w:r>
-        <w:rPr>
-          <w:rFonts w:ascii="Cascadia Code ExtraLight" w:eastAsia="Times New Roman" w:hAnsi="Cascadia Code ExtraLight" w:cs="Times New Roman"/>
-          <w:color w:val="D4D4D4"/>
-          <w:kern w:val="0"/>
-          <w:sz w:val="18"/>
-          <w:szCs w:val="18"/>
-          <w:lang w:val="en-GB"/>
-          <w14:ligatures w14:val="none"/>
-        </w:rPr>
-        <w:t xml:space="preserve">, </w:t>
-      </w:r>
-      <w:r>
-        <w:rPr>
-          <w:rFonts w:ascii="Cascadia Code ExtraLight" w:eastAsia="Times New Roman" w:hAnsi="Cascadia Code ExtraLight" w:cs="Times New Roman"/>
-          <w:color w:val="B5CEA8"/>
-          <w:kern w:val="0"/>
-          <w:sz w:val="18"/>
-          <w:szCs w:val="18"/>
-          <w:lang w:val="en-GB"/>
-          <w14:ligatures w14:val="none"/>
-        </w:rPr>
-        <w:t>0</w:t>
-      </w:r>
-      <w:r>
-        <w:rPr>
-          <w:rFonts w:ascii="Cascadia Code ExtraLight" w:eastAsia="Times New Roman" w:hAnsi="Cascadia Code ExtraLight" w:cs="Times New Roman"/>
-          <w:color w:val="D4D4D4"/>
-          <w:kern w:val="0"/>
-          <w:sz w:val="18"/>
-          <w:szCs w:val="18"/>
-          <w:lang w:val="en-GB"/>
-          <w14:ligatures w14:val="none"/>
-        </w:rPr>
-        <w:t xml:space="preserve">), </w:t>
-      </w:r>
-      <w:r>
-        <w:rPr>
-          <w:rFonts w:ascii="Cascadia Code ExtraLight" w:eastAsia="Times New Roman" w:hAnsi="Cascadia Code ExtraLight" w:cs="Times New Roman"/>
-          <w:color w:val="9CDCFE"/>
-          <w:kern w:val="0"/>
-          <w:sz w:val="18"/>
-          <w:szCs w:val="18"/>
-          <w:lang w:val="en-GB"/>
-          <w14:ligatures w14:val="none"/>
-        </w:rPr>
-        <w:t>special_flags</w:t>
-      </w:r>
-      <w:r>
-        <w:rPr>
-          <w:rFonts w:ascii="Cascadia Code ExtraLight" w:eastAsia="Times New Roman" w:hAnsi="Cascadia Code ExtraLight" w:cs="Times New Roman"/>
-          <w:color w:val="D4D4D4"/>
-          <w:kern w:val="0"/>
-          <w:sz w:val="18"/>
-          <w:szCs w:val="18"/>
-          <w:lang w:val="en-GB"/>
-          <w14:ligatures w14:val="none"/>
-        </w:rPr>
-        <w:t>=pygame.BLEND_RGBA_MIN)</w:t>
-      </w:r>
-    </w:p>
-    <w:p>
-      <w:pPr>
-        <w:rPr>
-          <w:lang w:val="en-GB"/>
-        </w:rPr>
-      </w:pPr>
-    </w:p>
-    <w:p>
-      <w:pPr>
-        <w:rPr>
-          <w:lang w:val="en-GB"/>
-        </w:rPr>
-      </w:pPr>
-      <w:r>
-        <w:rPr>
-          <w:lang w:val="en-GB"/>
-        </w:rPr>
-        <w:t>The change inverts the `Podlaha` check in the sorting key and moves it to the first position.</w:t>
+        <w:t>self</w:t>
+      </w:r>
+      <w:r>
+        <w:rPr>
+          <w:rFonts w:ascii="Cascadia Code ExtraLight" w:eastAsia="Times New Roman" w:hAnsi="Cascadia Code ExtraLight" w:cs="Times New Roman"/>
+          <w:color w:val="D4D4D4"/>
+          <w:kern w:val="0"/>
+          <w:sz w:val="18"/>
+          <w:szCs w:val="18"/>
+          <w:lang w:val="en-GB"/>
+          <w14:ligatures w14:val="none"/>
+        </w:rPr>
+        <w:t>.rect)</w:t>
+      </w:r>
+    </w:p>
+    <w:p>
+      <w:pPr>
+        <w:rPr>
+          <w:lang w:val="en-GB"/>
+        </w:rPr>
+      </w:pPr>
+    </w:p>
+    <w:p>
+      <w:pPr>
+        <w:rPr>
+          <w:b/>
+          <w:bCs/>
+          <w:lang w:val="en-GB"/>
+        </w:rPr>
+      </w:pPr>
+      <w:r>
+        <w:rPr>
+          <w:b/>
+          <w:bCs/>
+          <w:lang w:val="en-GB"/>
+        </w:rPr>
+        <w:t>Integration Steps</w:t>
+      </w:r>
+    </w:p>
+    <w:p>
+      <w:pPr>
+        <w:pStyle w:val="Odsekzoznamu"/>
+        <w:numPr>
+          <w:ilvl w:val="0"/>
+          <w:numId w:val="1"/>
+        </w:numPr>
+        <w:rPr>
+          <w:lang w:val="en-GB"/>
+        </w:rPr>
+      </w:pPr>
+      <w:r>
+        <w:rPr>
+          <w:lang w:val="en-GB"/>
+        </w:rPr>
+        <w:t xml:space="preserve">Add the </w:t>
+      </w:r>
+      <w:r>
+        <w:rPr>
+          <w:lang w:val="en-GB"/>
+        </w:rPr>
+        <w:t>`</w:t>
+      </w:r>
+      <w:r>
+        <w:rPr>
+          <w:lang w:val="en-GB"/>
+        </w:rPr>
+        <w:t>ZobratyKluc</w:t>
+      </w:r>
+      <w:r>
+        <w:rPr>
+          <w:lang w:val="en-GB"/>
+        </w:rPr>
+        <w:t xml:space="preserve">` </w:t>
+      </w:r>
+      <w:r>
+        <w:rPr>
+          <w:lang w:val="en-GB"/>
+        </w:rPr>
+        <w:t>to the Player (</w:t>
+      </w:r>
+      <w:r>
+        <w:rPr>
+          <w:lang w:val="en-GB"/>
+        </w:rPr>
+        <w:t>`</w:t>
+      </w:r>
+      <w:r>
+        <w:rPr>
+          <w:lang w:val="en-GB"/>
+        </w:rPr>
+        <w:t>Hrac</w:t>
+      </w:r>
+      <w:r>
+        <w:rPr>
+          <w:lang w:val="en-GB"/>
+        </w:rPr>
+        <w:t>`</w:t>
+      </w:r>
+      <w:r>
+        <w:rPr>
+          <w:lang w:val="en-GB"/>
+        </w:rPr>
+        <w:t>) Class:</w:t>
+      </w:r>
+    </w:p>
+    <w:p>
+      <w:pPr>
+        <w:pStyle w:val="Odsekzoznamu"/>
+        <w:numPr>
+          <w:ilvl w:val="0"/>
+          <w:numId w:val="1"/>
+        </w:numPr>
+        <w:rPr>
+          <w:lang w:val="en-GB"/>
+        </w:rPr>
+      </w:pPr>
+      <w:r>
+        <w:rPr>
+          <w:lang w:val="en-GB"/>
+        </w:rPr>
+        <w:t xml:space="preserve">In the </w:t>
+      </w:r>
+      <w:r>
+        <w:rPr>
+          <w:lang w:val="en-GB"/>
+        </w:rPr>
+        <w:t>`</w:t>
+      </w:r>
+      <w:r>
+        <w:rPr>
+          <w:lang w:val="en-GB"/>
+        </w:rPr>
+        <w:t xml:space="preserve">Hrac </w:t>
+      </w:r>
+      <w:r>
+        <w:rPr>
+          <w:lang w:val="en-GB"/>
+        </w:rPr>
+        <w:t>`</w:t>
+      </w:r>
+      <w:r>
+        <w:rPr>
+          <w:lang w:val="en-GB"/>
+        </w:rPr>
+        <w:t xml:space="preserve">class, initialize an instance of </w:t>
+      </w:r>
+      <w:r>
+        <w:rPr>
+          <w:lang w:val="en-GB"/>
+        </w:rPr>
+        <w:t>`</w:t>
+      </w:r>
+      <w:r>
+        <w:rPr>
+          <w:lang w:val="en-GB"/>
+        </w:rPr>
+        <w:t>ZobratyKluc</w:t>
+      </w:r>
+      <w:r>
+        <w:rPr>
+          <w:lang w:val="en-GB"/>
+        </w:rPr>
+        <w:t>`</w:t>
+      </w:r>
+      <w:r>
+        <w:rPr>
+          <w:lang w:val="en-GB"/>
+        </w:rPr>
+        <w:t xml:space="preserve"> and update its visibility based on the </w:t>
+      </w:r>
+      <w:r>
+        <w:rPr>
+          <w:lang w:val="en-GB"/>
+        </w:rPr>
+        <w:t>`</w:t>
+      </w:r>
+      <w:r>
+        <w:rPr>
+          <w:lang w:val="en-GB"/>
+        </w:rPr>
+        <w:t>ma_kluc</w:t>
+      </w:r>
+      <w:r>
+        <w:rPr>
+          <w:lang w:val="en-GB"/>
+        </w:rPr>
+        <w:t>`</w:t>
+      </w:r>
+      <w:r>
+        <w:rPr>
+          <w:lang w:val="en-GB"/>
+        </w:rPr>
+        <w:t xml:space="preserve"> attribute.</w:t>
+      </w:r>
+    </w:p>
+    <w:p>
+      <w:pPr>
+        <w:pStyle w:val="Odsekzoznamu"/>
+        <w:numPr>
+          <w:ilvl w:val="0"/>
+          <w:numId w:val="1"/>
+        </w:numPr>
+        <w:rPr>
+          <w:lang w:val="en-GB"/>
+        </w:rPr>
+      </w:pPr>
+      <w:r>
+        <w:rPr>
+          <w:lang w:val="en-GB"/>
+        </w:rPr>
+        <w:t>Add the `ZobratyKluc` to the UI Elements in the `Level` Class</w:t>
       </w:r>
     </w:p>
     <w:sectPr>
@@ -7513,6 +9377,127 @@
     </w:sectPr>
   </w:body>
 </w:document>
+</file>
+
+<file path=word/numbering.xml><?xml version="1.0" encoding="utf-8"?>
+<w:numbering xmlns:wpc="http://schemas.microsoft.com/office/word/2010/wordprocessingCanvas" xmlns:cx="http://schemas.microsoft.com/office/drawing/2014/chartex" xmlns:cx1="http://schemas.microsoft.com/office/drawing/2015/9/8/chartex" xmlns:cx2="http://schemas.microsoft.com/office/drawing/2015/10/21/chartex" xmlns:cx3="http://schemas.microsoft.com/office/drawing/2016/5/9/chartex" xmlns:cx4="http://schemas.microsoft.com/office/drawing/2016/5/10/chartex" xmlns:cx5="http://schemas.microsoft.com/office/drawing/2016/5/11/chartex" xmlns:cx6="http://schemas.microsoft.com/office/drawing/2016/5/12/chartex" xmlns:cx7="http://schemas.microsoft.com/office/drawing/2016/5/13/chartex" xmlns:cx8="http://schemas.microsoft.com/office/drawing/2016/5/14/chartex" xmlns:mc="http://schemas.openxmlformats.org/markup-compatibility/2006" xmlns:aink="http://schemas.microsoft.com/office/drawing/2016/ink" xmlns:am3d="http://schemas.microsoft.com/office/drawing/2017/model3d" xmlns:o="urn:schemas-microsoft-com:office:office" xmlns:oel="http://schemas.microsoft.com/office/2019/extlst" xmlns:r="http://schemas.openxmlformats.org/officeDocument/2006/relationships" xmlns:m="http://schemas.openxmlformats.org/officeDocument/2006/math" xmlns:v="urn:schemas-microsoft-com:vml" xmlns:wp14="http://schemas.microsoft.com/office/word/2010/wordprocessingDrawing" xmlns:wp="http://schemas.openxmlformats.org/drawingml/2006/wordprocessingDrawing" xmlns:w10="urn:schemas-microsoft-com:office:word" xmlns:w="http://schemas.openxmlformats.org/wordprocessingml/2006/main" xmlns:w14="http://schemas.microsoft.com/office/word/2010/wordml" xmlns:w15="http://schemas.microsoft.com/office/word/2012/wordml" xmlns:w16cex="http://schemas.microsoft.com/office/word/2018/wordml/cex" xmlns:w16cid="http://schemas.microsoft.com/office/word/2016/wordml/cid" xmlns:w16="http://schemas.microsoft.com/office/word/2018/wordml" xmlns:w16du="http://schemas.microsoft.com/office/word/2023/wordml/word16du" xmlns:w16sdtdh="http://schemas.microsoft.com/office/word/2020/wordml/sdtdatahash" xmlns:w16sdtfl="http://schemas.microsoft.com/office/word/2024/wordml/sdtformatlock" xmlns:w16se="http://schemas.microsoft.com/office/word/2015/wordml/symex" xmlns:wpg="http://schemas.microsoft.com/office/word/2010/wordprocessingGroup" xmlns:wpi="http://schemas.microsoft.com/office/word/2010/wordprocessingInk" xmlns:wne="http://schemas.microsoft.com/office/word/2006/wordml" xmlns:wps="http://schemas.microsoft.com/office/word/2010/wordprocessingShape" mc:Ignorable="w14 w15 w16se w16cid w16 w16cex w16sdtdh w16sdtfl w16du wp14">
+  <w:abstractNum w:abstractNumId="0" w15:restartNumberingAfterBreak="0">
+    <w:nsid w:val="66F92D92"/>
+    <w:multiLevelType w:val="hybridMultilevel"/>
+    <w:tmpl w:val="D346A714"/>
+    <w:lvl w:ilvl="0" w:tplc="041B0001">
+      <w:start w:val="1"/>
+      <w:numFmt w:val="bullet"/>
+      <w:lvlText w:val=""/>
+      <w:lvlJc w:val="left"/>
+      <w:pPr>
+        <w:ind w:left="720" w:hanging="360"/>
+      </w:pPr>
+      <w:rPr>
+        <w:rFonts w:ascii="Symbol" w:hAnsi="Symbol" w:hint="default"/>
+      </w:rPr>
+    </w:lvl>
+    <w:lvl w:ilvl="1" w:tplc="041B0003" w:tentative="1">
+      <w:start w:val="1"/>
+      <w:numFmt w:val="bullet"/>
+      <w:lvlText w:val="o"/>
+      <w:lvlJc w:val="left"/>
+      <w:pPr>
+        <w:ind w:left="1440" w:hanging="360"/>
+      </w:pPr>
+      <w:rPr>
+        <w:rFonts w:ascii="Courier New" w:hAnsi="Courier New" w:cs="Courier New" w:hint="default"/>
+      </w:rPr>
+    </w:lvl>
+    <w:lvl w:ilvl="2" w:tplc="041B0005" w:tentative="1">
+      <w:start w:val="1"/>
+      <w:numFmt w:val="bullet"/>
+      <w:lvlText w:val=""/>
+      <w:lvlJc w:val="left"/>
+      <w:pPr>
+        <w:ind w:left="2160" w:hanging="360"/>
+      </w:pPr>
+      <w:rPr>
+        <w:rFonts w:ascii="Wingdings" w:hAnsi="Wingdings" w:hint="default"/>
+      </w:rPr>
+    </w:lvl>
+    <w:lvl w:ilvl="3" w:tplc="041B0001" w:tentative="1">
+      <w:start w:val="1"/>
+      <w:numFmt w:val="bullet"/>
+      <w:lvlText w:val=""/>
+      <w:lvlJc w:val="left"/>
+      <w:pPr>
+        <w:ind w:left="2880" w:hanging="360"/>
+      </w:pPr>
+      <w:rPr>
+        <w:rFonts w:ascii="Symbol" w:hAnsi="Symbol" w:hint="default"/>
+      </w:rPr>
+    </w:lvl>
+    <w:lvl w:ilvl="4" w:tplc="041B0003" w:tentative="1">
+      <w:start w:val="1"/>
+      <w:numFmt w:val="bullet"/>
+      <w:lvlText w:val="o"/>
+      <w:lvlJc w:val="left"/>
+      <w:pPr>
+        <w:ind w:left="3600" w:hanging="360"/>
+      </w:pPr>
+      <w:rPr>
+        <w:rFonts w:ascii="Courier New" w:hAnsi="Courier New" w:cs="Courier New" w:hint="default"/>
+      </w:rPr>
+    </w:lvl>
+    <w:lvl w:ilvl="5" w:tplc="041B0005" w:tentative="1">
+      <w:start w:val="1"/>
+      <w:numFmt w:val="bullet"/>
+      <w:lvlText w:val=""/>
+      <w:lvlJc w:val="left"/>
+      <w:pPr>
+        <w:ind w:left="4320" w:hanging="360"/>
+      </w:pPr>
+      <w:rPr>
+        <w:rFonts w:ascii="Wingdings" w:hAnsi="Wingdings" w:hint="default"/>
+      </w:rPr>
+    </w:lvl>
+    <w:lvl w:ilvl="6" w:tplc="041B0001" w:tentative="1">
+      <w:start w:val="1"/>
+      <w:numFmt w:val="bullet"/>
+      <w:lvlText w:val=""/>
+      <w:lvlJc w:val="left"/>
+      <w:pPr>
+        <w:ind w:left="5040" w:hanging="360"/>
+      </w:pPr>
+      <w:rPr>
+        <w:rFonts w:ascii="Symbol" w:hAnsi="Symbol" w:hint="default"/>
+      </w:rPr>
+    </w:lvl>
+    <w:lvl w:ilvl="7" w:tplc="041B0003" w:tentative="1">
+      <w:start w:val="1"/>
+      <w:numFmt w:val="bullet"/>
+      <w:lvlText w:val="o"/>
+      <w:lvlJc w:val="left"/>
+      <w:pPr>
+        <w:ind w:left="5760" w:hanging="360"/>
+      </w:pPr>
+      <w:rPr>
+        <w:rFonts w:ascii="Courier New" w:hAnsi="Courier New" w:cs="Courier New" w:hint="default"/>
+      </w:rPr>
+    </w:lvl>
+    <w:lvl w:ilvl="8" w:tplc="041B0005" w:tentative="1">
+      <w:start w:val="1"/>
+      <w:numFmt w:val="bullet"/>
+      <w:lvlText w:val=""/>
+      <w:lvlJc w:val="left"/>
+      <w:pPr>
+        <w:ind w:left="6480" w:hanging="360"/>
+      </w:pPr>
+      <w:rPr>
+        <w:rFonts w:ascii="Wingdings" w:hAnsi="Wingdings" w:hint="default"/>
+      </w:rPr>
+    </w:lvl>
+  </w:abstractNum>
+  <w:num w:numId="1" w16cid:durableId="1251353908">
+    <w:abstractNumId w:val="0"/>
+  </w:num>
+</w:numbering>
 </file>
 
 <file path=word/styles.xml><?xml version="1.0" encoding="utf-8"?>

</xml_diff>